<commit_message>
Add presentation and edit doc.
</commit_message>
<xml_diff>
--- a/documentation/Документация.docx
+++ b/documentation/Документация.docx
@@ -16,6 +16,7 @@
           <w:r>
             <w:rPr>
               <w:noProof/>
+              <w:lang w:val="bg-BG" w:eastAsia="bg-BG"/>
             </w:rPr>
             <mc:AlternateContent>
               <mc:Choice Requires="wpg">
@@ -124,7 +125,7 @@
                               <w:txbxContent>
                                 <w:p>
                                   <w:pPr>
-                                    <w:pStyle w:val="NoSpacing"/>
+                                    <w:pStyle w:val="ad"/>
                                     <w:rPr>
                                       <w:caps/>
                                       <w:color w:val="FFFFFF" w:themeColor="background1"/>
@@ -140,7 +141,7 @@
                                 </w:p>
                                 <w:p>
                                   <w:pPr>
-                                    <w:pStyle w:val="NoSpacing"/>
+                                    <w:pStyle w:val="ad"/>
                                     <w:rPr>
                                       <w:caps/>
                                       <w:color w:val="FFFFFF" w:themeColor="background1"/>
@@ -156,7 +157,7 @@
                                 </w:p>
                                 <w:p>
                                   <w:pPr>
-                                    <w:pStyle w:val="NoSpacing"/>
+                                    <w:pStyle w:val="ad"/>
                                     <w:rPr>
                                       <w:caps/>
                                       <w:color w:val="FFFFFF" w:themeColor="background1"/>
@@ -230,7 +231,7 @@
                                   <w:sdtContent>
                                     <w:p>
                                       <w:pPr>
-                                        <w:pStyle w:val="NoSpacing"/>
+                                        <w:pStyle w:val="ad"/>
                                         <w:pBdr>
                                           <w:bottom w:val="single" w:sz="6" w:space="4" w:color="7F7F7F" w:themeColor="text1" w:themeTint="80"/>
                                         </w:pBdr>
@@ -271,7 +272,7 @@
                                   <w:sdtContent>
                                     <w:p>
                                       <w:pPr>
-                                        <w:pStyle w:val="NoSpacing"/>
+                                        <w:pStyle w:val="ad"/>
                                         <w:spacing w:before="240"/>
                                         <w:rPr>
                                           <w:caps/>
@@ -287,7 +288,25 @@
                                           <w:sz w:val="22"/>
                                           <w:szCs w:val="22"/>
                                         </w:rPr>
-                                        <w:t>Проект по "Извличане на информация и откриване на знания"</w:t>
+                                        <w:t xml:space="preserve">Проект по "Извличане на </w:t>
+                                      </w:r>
+                                      <w:r>
+                                        <w:rPr>
+                                          <w:color w:val="5A5A5A" w:themeColor="text1" w:themeTint="A5"/>
+                                          <w:spacing w:val="15"/>
+                                          <w:sz w:val="22"/>
+                                          <w:szCs w:val="22"/>
+                                        </w:rPr>
+                                        <w:t>информация</w:t>
+                                      </w:r>
+                                      <w:r>
+                                        <w:rPr>
+                                          <w:color w:val="5A5A5A" w:themeColor="text1" w:themeTint="A5"/>
+                                          <w:spacing w:val="15"/>
+                                          <w:sz w:val="22"/>
+                                          <w:szCs w:val="22"/>
+                                        </w:rPr>
+                                        <w:t>"</w:t>
                                       </w:r>
                                     </w:p>
                                   </w:sdtContent>
@@ -322,7 +341,7 @@
                         <w:txbxContent>
                           <w:p>
                             <w:pPr>
-                              <w:pStyle w:val="NoSpacing"/>
+                              <w:pStyle w:val="ad"/>
                               <w:rPr>
                                 <w:caps/>
                                 <w:color w:val="FFFFFF" w:themeColor="background1"/>
@@ -338,7 +357,7 @@
                           </w:p>
                           <w:p>
                             <w:pPr>
-                              <w:pStyle w:val="NoSpacing"/>
+                              <w:pStyle w:val="ad"/>
                               <w:rPr>
                                 <w:caps/>
                                 <w:color w:val="FFFFFF" w:themeColor="background1"/>
@@ -354,7 +373,7 @@
                           </w:p>
                           <w:p>
                             <w:pPr>
-                              <w:pStyle w:val="NoSpacing"/>
+                              <w:pStyle w:val="ad"/>
                               <w:rPr>
                                 <w:caps/>
                                 <w:color w:val="FFFFFF" w:themeColor="background1"/>
@@ -396,7 +415,7 @@
                             <w:sdtContent>
                               <w:p>
                                 <w:pPr>
-                                  <w:pStyle w:val="NoSpacing"/>
+                                  <w:pStyle w:val="ad"/>
                                   <w:pBdr>
                                     <w:bottom w:val="single" w:sz="6" w:space="4" w:color="7F7F7F" w:themeColor="text1" w:themeTint="80"/>
                                   </w:pBdr>
@@ -437,7 +456,7 @@
                             <w:sdtContent>
                               <w:p>
                                 <w:pPr>
-                                  <w:pStyle w:val="NoSpacing"/>
+                                  <w:pStyle w:val="ad"/>
                                   <w:spacing w:before="240"/>
                                   <w:rPr>
                                     <w:caps/>
@@ -453,7 +472,25 @@
                                     <w:sz w:val="22"/>
                                     <w:szCs w:val="22"/>
                                   </w:rPr>
-                                  <w:t>Проект по "Извличане на информация и откриване на знания"</w:t>
+                                  <w:t xml:space="preserve">Проект по "Извличане на </w:t>
+                                </w:r>
+                                <w:r>
+                                  <w:rPr>
+                                    <w:color w:val="5A5A5A" w:themeColor="text1" w:themeTint="A5"/>
+                                    <w:spacing w:val="15"/>
+                                    <w:sz w:val="22"/>
+                                    <w:szCs w:val="22"/>
+                                  </w:rPr>
+                                  <w:t>информация</w:t>
+                                </w:r>
+                                <w:r>
+                                  <w:rPr>
+                                    <w:color w:val="5A5A5A" w:themeColor="text1" w:themeTint="A5"/>
+                                    <w:spacing w:val="15"/>
+                                    <w:sz w:val="22"/>
+                                    <w:szCs w:val="22"/>
+                                  </w:rPr>
+                                  <w:t>"</w:t>
                                 </w:r>
                               </w:p>
                             </w:sdtContent>
@@ -486,9 +523,9 @@
     </w:sdt>
     <w:p>
       <w:pPr>
-        <w:pStyle w:val="Heading1"/>
-      </w:pPr>
-      <w:bookmarkStart w:id="0" w:name="_Toc443638774"/>
+        <w:pStyle w:val="1"/>
+      </w:pPr>
+      <w:bookmarkStart w:id="0" w:name="_Toc443683479"/>
       <w:r>
         <w:lastRenderedPageBreak/>
         <w:t>Декларация за липса на плагиатство</w:t>
@@ -572,7 +609,7 @@
     <w:p/>
     <w:p>
       <w:pPr>
-        <w:pStyle w:val="Heading1"/>
+        <w:pStyle w:val="1"/>
       </w:pPr>
     </w:p>
     <w:sdt>
@@ -599,7 +636,7 @@
       <w:sdtContent>
         <w:p>
           <w:pPr>
-            <w:pStyle w:val="TOCHeading"/>
+            <w:pStyle w:val="af"/>
             <w:rPr>
               <w:lang w:val="bg-BG"/>
             </w:rPr>
@@ -615,7 +652,7 @@
         </w:p>
         <w:p>
           <w:pPr>
-            <w:pStyle w:val="TOC1"/>
+            <w:pStyle w:val="11"/>
             <w:tabs>
               <w:tab w:val="right" w:leader="dot" w:pos="9350"/>
             </w:tabs>
@@ -623,6 +660,7 @@
               <w:noProof/>
               <w:sz w:val="22"/>
               <w:szCs w:val="22"/>
+              <w:lang w:val="bg-BG" w:eastAsia="bg-BG"/>
             </w:rPr>
           </w:pPr>
           <w:r>
@@ -634,10 +672,10 @@
           <w:r>
             <w:fldChar w:fldCharType="separate"/>
           </w:r>
-          <w:hyperlink w:anchor="_Toc443638774" w:history="1">
-            <w:r>
-              <w:rPr>
-                <w:rStyle w:val="Hyperlink"/>
+          <w:hyperlink w:anchor="_Toc443683479" w:history="1">
+            <w:r>
+              <w:rPr>
+                <w:rStyle w:val="af0"/>
                 <w:noProof/>
               </w:rPr>
               <w:t>Декларация за липса на плагиатство</w:t>
@@ -661,7 +699,7 @@
                 <w:noProof/>
                 <w:webHidden/>
               </w:rPr>
-              <w:instrText xml:space="preserve"> PAGEREF _Toc443638774 \h </w:instrText>
+              <w:instrText xml:space="preserve"> PAGEREF _Toc443683479 \h </w:instrText>
             </w:r>
             <w:r>
               <w:rPr>
@@ -694,7 +732,7 @@
         </w:p>
         <w:p>
           <w:pPr>
-            <w:pStyle w:val="TOC1"/>
+            <w:pStyle w:val="11"/>
             <w:tabs>
               <w:tab w:val="right" w:leader="dot" w:pos="9350"/>
             </w:tabs>
@@ -702,12 +740,13 @@
               <w:noProof/>
               <w:sz w:val="22"/>
               <w:szCs w:val="22"/>
+              <w:lang w:val="bg-BG" w:eastAsia="bg-BG"/>
             </w:rPr>
           </w:pPr>
-          <w:hyperlink w:anchor="_Toc443638775" w:history="1">
-            <w:r>
-              <w:rPr>
-                <w:rStyle w:val="Hyperlink"/>
+          <w:hyperlink w:anchor="_Toc443683480" w:history="1">
+            <w:r>
+              <w:rPr>
+                <w:rStyle w:val="af0"/>
                 <w:noProof/>
               </w:rPr>
               <w:t>Мотивация, Задача на курсовата работа</w:t>
@@ -731,7 +770,7 @@
                 <w:noProof/>
                 <w:webHidden/>
               </w:rPr>
-              <w:instrText xml:space="preserve"> PAGEREF _Toc443638775 \h </w:instrText>
+              <w:instrText xml:space="preserve"> PAGEREF _Toc443683480 \h </w:instrText>
             </w:r>
             <w:r>
               <w:rPr>
@@ -764,7 +803,7 @@
         </w:p>
         <w:p>
           <w:pPr>
-            <w:pStyle w:val="TOC2"/>
+            <w:pStyle w:val="21"/>
             <w:tabs>
               <w:tab w:val="right" w:leader="dot" w:pos="9350"/>
             </w:tabs>
@@ -772,12 +811,13 @@
               <w:noProof/>
               <w:sz w:val="22"/>
               <w:szCs w:val="22"/>
+              <w:lang w:val="bg-BG" w:eastAsia="bg-BG"/>
             </w:rPr>
           </w:pPr>
-          <w:hyperlink w:anchor="_Toc443638776" w:history="1">
-            <w:r>
-              <w:rPr>
-                <w:rStyle w:val="Hyperlink"/>
+          <w:hyperlink w:anchor="_Toc443683481" w:history="1">
+            <w:r>
+              <w:rPr>
+                <w:rStyle w:val="af0"/>
                 <w:noProof/>
               </w:rPr>
               <w:t>Мотивация</w:t>
@@ -801,7 +841,7 @@
                 <w:noProof/>
                 <w:webHidden/>
               </w:rPr>
-              <w:instrText xml:space="preserve"> PAGEREF _Toc443638776 \h </w:instrText>
+              <w:instrText xml:space="preserve"> PAGEREF _Toc443683481 \h </w:instrText>
             </w:r>
             <w:r>
               <w:rPr>
@@ -834,7 +874,7 @@
         </w:p>
         <w:p>
           <w:pPr>
-            <w:pStyle w:val="TOC2"/>
+            <w:pStyle w:val="21"/>
             <w:tabs>
               <w:tab w:val="right" w:leader="dot" w:pos="9350"/>
             </w:tabs>
@@ -842,12 +882,13 @@
               <w:noProof/>
               <w:sz w:val="22"/>
               <w:szCs w:val="22"/>
+              <w:lang w:val="bg-BG" w:eastAsia="bg-BG"/>
             </w:rPr>
           </w:pPr>
-          <w:hyperlink w:anchor="_Toc443638777" w:history="1">
-            <w:r>
-              <w:rPr>
-                <w:rStyle w:val="Hyperlink"/>
+          <w:hyperlink w:anchor="_Toc443683482" w:history="1">
+            <w:r>
+              <w:rPr>
+                <w:rStyle w:val="af0"/>
                 <w:noProof/>
               </w:rPr>
               <w:t>Идея</w:t>
@@ -871,7 +912,7 @@
                 <w:noProof/>
                 <w:webHidden/>
               </w:rPr>
-              <w:instrText xml:space="preserve"> PAGEREF _Toc443638777 \h </w:instrText>
+              <w:instrText xml:space="preserve"> PAGEREF _Toc443683482 \h </w:instrText>
             </w:r>
             <w:r>
               <w:rPr>
@@ -904,7 +945,7 @@
         </w:p>
         <w:p>
           <w:pPr>
-            <w:pStyle w:val="TOC2"/>
+            <w:pStyle w:val="21"/>
             <w:tabs>
               <w:tab w:val="right" w:leader="dot" w:pos="9350"/>
             </w:tabs>
@@ -912,15 +953,16 @@
               <w:noProof/>
               <w:sz w:val="22"/>
               <w:szCs w:val="22"/>
+              <w:lang w:val="bg-BG" w:eastAsia="bg-BG"/>
             </w:rPr>
           </w:pPr>
-          <w:hyperlink w:anchor="_Toc443638778" w:history="1">
-            <w:r>
-              <w:rPr>
-                <w:rStyle w:val="Hyperlink"/>
-                <w:noProof/>
-              </w:rPr>
-              <w:t>Задача за курса "ИИОЗ"</w:t>
+          <w:hyperlink w:anchor="_Toc443683483" w:history="1">
+            <w:r>
+              <w:rPr>
+                <w:rStyle w:val="af0"/>
+                <w:noProof/>
+              </w:rPr>
+              <w:t>Задача за курса "ИИ"</w:t>
             </w:r>
             <w:r>
               <w:rPr>
@@ -941,7 +983,7 @@
                 <w:noProof/>
                 <w:webHidden/>
               </w:rPr>
-              <w:instrText xml:space="preserve"> PAGEREF _Toc443638778 \h </w:instrText>
+              <w:instrText xml:space="preserve"> PAGEREF _Toc443683483 \h </w:instrText>
             </w:r>
             <w:r>
               <w:rPr>
@@ -974,7 +1016,7 @@
         </w:p>
         <w:p>
           <w:pPr>
-            <w:pStyle w:val="TOC2"/>
+            <w:pStyle w:val="21"/>
             <w:tabs>
               <w:tab w:val="right" w:leader="dot" w:pos="9350"/>
             </w:tabs>
@@ -982,12 +1024,13 @@
               <w:noProof/>
               <w:sz w:val="22"/>
               <w:szCs w:val="22"/>
+              <w:lang w:val="bg-BG" w:eastAsia="bg-BG"/>
             </w:rPr>
           </w:pPr>
-          <w:hyperlink w:anchor="_Toc443638779" w:history="1">
-            <w:r>
-              <w:rPr>
-                <w:rStyle w:val="Hyperlink"/>
+          <w:hyperlink w:anchor="_Toc443683484" w:history="1">
+            <w:r>
+              <w:rPr>
+                <w:rStyle w:val="af0"/>
                 <w:noProof/>
               </w:rPr>
               <w:t>Задача за курса "ПОЕЗ"</w:t>
@@ -1011,7 +1054,7 @@
                 <w:noProof/>
                 <w:webHidden/>
               </w:rPr>
-              <w:instrText xml:space="preserve"> PAGEREF _Toc443638779 \h </w:instrText>
+              <w:instrText xml:space="preserve"> PAGEREF _Toc443683484 \h </w:instrText>
             </w:r>
             <w:r>
               <w:rPr>
@@ -1044,7 +1087,7 @@
         </w:p>
         <w:p>
           <w:pPr>
-            <w:pStyle w:val="TOC1"/>
+            <w:pStyle w:val="11"/>
             <w:tabs>
               <w:tab w:val="right" w:leader="dot" w:pos="9350"/>
             </w:tabs>
@@ -1052,12 +1095,13 @@
               <w:noProof/>
               <w:sz w:val="22"/>
               <w:szCs w:val="22"/>
+              <w:lang w:val="bg-BG" w:eastAsia="bg-BG"/>
             </w:rPr>
           </w:pPr>
-          <w:hyperlink w:anchor="_Toc443638780" w:history="1">
-            <w:r>
-              <w:rPr>
-                <w:rStyle w:val="Hyperlink"/>
+          <w:hyperlink w:anchor="_Toc443683485" w:history="1">
+            <w:r>
+              <w:rPr>
+                <w:rStyle w:val="af0"/>
                 <w:noProof/>
               </w:rPr>
               <w:t>Решение</w:t>
@@ -1081,7 +1125,7 @@
                 <w:noProof/>
                 <w:webHidden/>
               </w:rPr>
-              <w:instrText xml:space="preserve"> PAGEREF _Toc443638780 \h </w:instrText>
+              <w:instrText xml:space="preserve"> PAGEREF _Toc443683485 \h </w:instrText>
             </w:r>
             <w:r>
               <w:rPr>
@@ -1114,7 +1158,7 @@
         </w:p>
         <w:p>
           <w:pPr>
-            <w:pStyle w:val="TOC2"/>
+            <w:pStyle w:val="21"/>
             <w:tabs>
               <w:tab w:val="right" w:leader="dot" w:pos="9350"/>
             </w:tabs>
@@ -1122,15 +1166,16 @@
               <w:noProof/>
               <w:sz w:val="22"/>
               <w:szCs w:val="22"/>
+              <w:lang w:val="bg-BG" w:eastAsia="bg-BG"/>
             </w:rPr>
           </w:pPr>
-          <w:hyperlink w:anchor="_Toc443638781" w:history="1">
-            <w:r>
-              <w:rPr>
-                <w:rStyle w:val="Hyperlink"/>
-                <w:noProof/>
-              </w:rPr>
-              <w:t>Извличане на хотели ("ИИОЗ")</w:t>
+          <w:hyperlink w:anchor="_Toc443683486" w:history="1">
+            <w:r>
+              <w:rPr>
+                <w:rStyle w:val="af0"/>
+                <w:noProof/>
+              </w:rPr>
+              <w:t>Извличане на хотели ("ИИ")</w:t>
             </w:r>
             <w:r>
               <w:rPr>
@@ -1151,7 +1196,7 @@
                 <w:noProof/>
                 <w:webHidden/>
               </w:rPr>
-              <w:instrText xml:space="preserve"> PAGEREF _Toc443638781 \h </w:instrText>
+              <w:instrText xml:space="preserve"> PAGEREF _Toc443683486 \h </w:instrText>
             </w:r>
             <w:r>
               <w:rPr>
@@ -1184,7 +1229,7 @@
         </w:p>
         <w:p>
           <w:pPr>
-            <w:pStyle w:val="TOC2"/>
+            <w:pStyle w:val="21"/>
             <w:tabs>
               <w:tab w:val="right" w:leader="dot" w:pos="9350"/>
             </w:tabs>
@@ -1192,12 +1237,13 @@
               <w:noProof/>
               <w:sz w:val="22"/>
               <w:szCs w:val="22"/>
+              <w:lang w:val="bg-BG" w:eastAsia="bg-BG"/>
             </w:rPr>
           </w:pPr>
-          <w:hyperlink w:anchor="_Toc443638782" w:history="1">
-            <w:r>
-              <w:rPr>
-                <w:rStyle w:val="Hyperlink"/>
+          <w:hyperlink w:anchor="_Toc443683487" w:history="1">
+            <w:r>
+              <w:rPr>
+                <w:rStyle w:val="af0"/>
                 <w:noProof/>
               </w:rPr>
               <w:t>Семантичен анализ ("ПОЕЗ")</w:t>
@@ -1221,7 +1267,7 @@
                 <w:noProof/>
                 <w:webHidden/>
               </w:rPr>
-              <w:instrText xml:space="preserve"> PAGEREF _Toc443638782 \h </w:instrText>
+              <w:instrText xml:space="preserve"> PAGEREF _Toc443683487 \h </w:instrText>
             </w:r>
             <w:r>
               <w:rPr>
@@ -1254,7 +1300,7 @@
         </w:p>
         <w:p>
           <w:pPr>
-            <w:pStyle w:val="TOC1"/>
+            <w:pStyle w:val="11"/>
             <w:tabs>
               <w:tab w:val="right" w:leader="dot" w:pos="9350"/>
             </w:tabs>
@@ -1262,12 +1308,13 @@
               <w:noProof/>
               <w:sz w:val="22"/>
               <w:szCs w:val="22"/>
+              <w:lang w:val="bg-BG" w:eastAsia="bg-BG"/>
             </w:rPr>
           </w:pPr>
-          <w:hyperlink w:anchor="_Toc443638783" w:history="1">
-            <w:r>
-              <w:rPr>
-                <w:rStyle w:val="Hyperlink"/>
+          <w:hyperlink w:anchor="_Toc443683488" w:history="1">
+            <w:r>
+              <w:rPr>
+                <w:rStyle w:val="af0"/>
                 <w:noProof/>
               </w:rPr>
               <w:t>Програмна реализация</w:t>
@@ -1291,7 +1338,7 @@
                 <w:noProof/>
                 <w:webHidden/>
               </w:rPr>
-              <w:instrText xml:space="preserve"> PAGEREF _Toc443638783 \h </w:instrText>
+              <w:instrText xml:space="preserve"> PAGEREF _Toc443683488 \h </w:instrText>
             </w:r>
             <w:r>
               <w:rPr>
@@ -1324,7 +1371,7 @@
         </w:p>
         <w:p>
           <w:pPr>
-            <w:pStyle w:val="TOC2"/>
+            <w:pStyle w:val="21"/>
             <w:tabs>
               <w:tab w:val="right" w:leader="dot" w:pos="9350"/>
             </w:tabs>
@@ -1332,12 +1379,13 @@
               <w:noProof/>
               <w:sz w:val="22"/>
               <w:szCs w:val="22"/>
+              <w:lang w:val="bg-BG" w:eastAsia="bg-BG"/>
             </w:rPr>
           </w:pPr>
-          <w:hyperlink w:anchor="_Toc443638784" w:history="1">
-            <w:r>
-              <w:rPr>
-                <w:rStyle w:val="Hyperlink"/>
+          <w:hyperlink w:anchor="_Toc443683489" w:history="1">
+            <w:r>
+              <w:rPr>
+                <w:rStyle w:val="af0"/>
                 <w:noProof/>
               </w:rPr>
               <w:t>Предварителна обработка на данните</w:t>
@@ -1361,7 +1409,7 @@
                 <w:noProof/>
                 <w:webHidden/>
               </w:rPr>
-              <w:instrText xml:space="preserve"> PAGEREF _Toc443638784 \h </w:instrText>
+              <w:instrText xml:space="preserve"> PAGEREF _Toc443683489 \h </w:instrText>
             </w:r>
             <w:r>
               <w:rPr>
@@ -1394,7 +1442,7 @@
         </w:p>
         <w:p>
           <w:pPr>
-            <w:pStyle w:val="TOC3"/>
+            <w:pStyle w:val="31"/>
             <w:tabs>
               <w:tab w:val="right" w:leader="dot" w:pos="9350"/>
             </w:tabs>
@@ -1402,12 +1450,13 @@
               <w:noProof/>
               <w:sz w:val="22"/>
               <w:szCs w:val="22"/>
+              <w:lang w:val="bg-BG" w:eastAsia="bg-BG"/>
             </w:rPr>
           </w:pPr>
-          <w:hyperlink w:anchor="_Toc443638785" w:history="1">
-            <w:r>
-              <w:rPr>
-                <w:rStyle w:val="Hyperlink"/>
+          <w:hyperlink w:anchor="_Toc443683490" w:history="1">
+            <w:r>
+              <w:rPr>
+                <w:rStyle w:val="af0"/>
                 <w:noProof/>
               </w:rPr>
               <w:t>Парсване на коментар - пример:</w:t>
@@ -1431,7 +1480,7 @@
                 <w:noProof/>
                 <w:webHidden/>
               </w:rPr>
-              <w:instrText xml:space="preserve"> PAGEREF _Toc443638785 \h </w:instrText>
+              <w:instrText xml:space="preserve"> PAGEREF _Toc443683490 \h </w:instrText>
             </w:r>
             <w:r>
               <w:rPr>
@@ -1464,7 +1513,7 @@
         </w:p>
         <w:p>
           <w:pPr>
-            <w:pStyle w:val="TOC2"/>
+            <w:pStyle w:val="21"/>
             <w:tabs>
               <w:tab w:val="right" w:leader="dot" w:pos="9350"/>
             </w:tabs>
@@ -1472,12 +1521,13 @@
               <w:noProof/>
               <w:sz w:val="22"/>
               <w:szCs w:val="22"/>
+              <w:lang w:val="bg-BG" w:eastAsia="bg-BG"/>
             </w:rPr>
           </w:pPr>
-          <w:hyperlink w:anchor="_Toc443638786" w:history="1">
-            <w:r>
-              <w:rPr>
-                <w:rStyle w:val="Hyperlink"/>
+          <w:hyperlink w:anchor="_Toc443683491" w:history="1">
+            <w:r>
+              <w:rPr>
+                <w:rStyle w:val="af0"/>
                 <w:noProof/>
               </w:rPr>
               <w:t>Общ модел</w:t>
@@ -1501,7 +1551,7 @@
                 <w:noProof/>
                 <w:webHidden/>
               </w:rPr>
-              <w:instrText xml:space="preserve"> PAGEREF _Toc443638786 \h </w:instrText>
+              <w:instrText xml:space="preserve"> PAGEREF _Toc443683491 \h </w:instrText>
             </w:r>
             <w:r>
               <w:rPr>
@@ -1534,7 +1584,7 @@
         </w:p>
         <w:p>
           <w:pPr>
-            <w:pStyle w:val="TOC2"/>
+            <w:pStyle w:val="21"/>
             <w:tabs>
               <w:tab w:val="right" w:leader="dot" w:pos="9350"/>
             </w:tabs>
@@ -1542,15 +1592,16 @@
               <w:noProof/>
               <w:sz w:val="22"/>
               <w:szCs w:val="22"/>
+              <w:lang w:val="bg-BG" w:eastAsia="bg-BG"/>
             </w:rPr>
           </w:pPr>
-          <w:hyperlink w:anchor="_Toc443638787" w:history="1">
-            <w:r>
-              <w:rPr>
-                <w:rStyle w:val="Hyperlink"/>
-                <w:noProof/>
-              </w:rPr>
-              <w:t>Извличане на хотели ("ИИОЗ")</w:t>
+          <w:hyperlink w:anchor="_Toc443683492" w:history="1">
+            <w:r>
+              <w:rPr>
+                <w:rStyle w:val="af0"/>
+                <w:noProof/>
+              </w:rPr>
+              <w:t>Извличане на хотели ("ИИ")</w:t>
             </w:r>
             <w:r>
               <w:rPr>
@@ -1571,7 +1622,7 @@
                 <w:noProof/>
                 <w:webHidden/>
               </w:rPr>
-              <w:instrText xml:space="preserve"> PAGEREF _Toc443638787 \h </w:instrText>
+              <w:instrText xml:space="preserve"> PAGEREF _Toc443683492 \h </w:instrText>
             </w:r>
             <w:r>
               <w:rPr>
@@ -1604,7 +1655,7 @@
         </w:p>
         <w:p>
           <w:pPr>
-            <w:pStyle w:val="TOC3"/>
+            <w:pStyle w:val="31"/>
             <w:tabs>
               <w:tab w:val="right" w:leader="dot" w:pos="9350"/>
             </w:tabs>
@@ -1612,12 +1663,13 @@
               <w:noProof/>
               <w:sz w:val="22"/>
               <w:szCs w:val="22"/>
+              <w:lang w:val="bg-BG" w:eastAsia="bg-BG"/>
             </w:rPr>
           </w:pPr>
-          <w:hyperlink w:anchor="_Toc443638788" w:history="1">
-            <w:r>
-              <w:rPr>
-                <w:rStyle w:val="Hyperlink"/>
+          <w:hyperlink w:anchor="_Toc443683493" w:history="1">
+            <w:r>
+              <w:rPr>
+                <w:rStyle w:val="af0"/>
                 <w:noProof/>
               </w:rPr>
               <w:t>Скрийншот:</w:t>
@@ -1641,7 +1693,7 @@
                 <w:noProof/>
                 <w:webHidden/>
               </w:rPr>
-              <w:instrText xml:space="preserve"> PAGEREF _Toc443638788 \h </w:instrText>
+              <w:instrText xml:space="preserve"> PAGEREF _Toc443683493 \h </w:instrText>
             </w:r>
             <w:r>
               <w:rPr>
@@ -1674,7 +1726,7 @@
         </w:p>
         <w:p>
           <w:pPr>
-            <w:pStyle w:val="TOC2"/>
+            <w:pStyle w:val="21"/>
             <w:tabs>
               <w:tab w:val="right" w:leader="dot" w:pos="9350"/>
             </w:tabs>
@@ -1682,12 +1734,13 @@
               <w:noProof/>
               <w:sz w:val="22"/>
               <w:szCs w:val="22"/>
+              <w:lang w:val="bg-BG" w:eastAsia="bg-BG"/>
             </w:rPr>
           </w:pPr>
-          <w:hyperlink w:anchor="_Toc443638789" w:history="1">
-            <w:r>
-              <w:rPr>
-                <w:rStyle w:val="Hyperlink"/>
+          <w:hyperlink w:anchor="_Toc443683494" w:history="1">
+            <w:r>
+              <w:rPr>
+                <w:rStyle w:val="af0"/>
                 <w:noProof/>
               </w:rPr>
               <w:t>Семантичен анализ ("ПОЕЗ")</w:t>
@@ -1711,7 +1764,7 @@
                 <w:noProof/>
                 <w:webHidden/>
               </w:rPr>
-              <w:instrText xml:space="preserve"> PAGEREF _Toc443638789 \h </w:instrText>
+              <w:instrText xml:space="preserve"> PAGEREF _Toc443683494 \h </w:instrText>
             </w:r>
             <w:r>
               <w:rPr>
@@ -1744,7 +1797,7 @@
         </w:p>
         <w:p>
           <w:pPr>
-            <w:pStyle w:val="TOC3"/>
+            <w:pStyle w:val="31"/>
             <w:tabs>
               <w:tab w:val="right" w:leader="dot" w:pos="9350"/>
             </w:tabs>
@@ -1752,12 +1805,13 @@
               <w:noProof/>
               <w:sz w:val="22"/>
               <w:szCs w:val="22"/>
+              <w:lang w:val="bg-BG" w:eastAsia="bg-BG"/>
             </w:rPr>
           </w:pPr>
-          <w:hyperlink w:anchor="_Toc443638790" w:history="1">
-            <w:r>
-              <w:rPr>
-                <w:rStyle w:val="Hyperlink"/>
+          <w:hyperlink w:anchor="_Toc443683495" w:history="1">
+            <w:r>
+              <w:rPr>
+                <w:rStyle w:val="af0"/>
                 <w:noProof/>
               </w:rPr>
               <w:t>Използван алгоритъм за построяване на "Наивен Бейсов класификатор":</w:t>
@@ -1781,7 +1835,7 @@
                 <w:noProof/>
                 <w:webHidden/>
               </w:rPr>
-              <w:instrText xml:space="preserve"> PAGEREF _Toc443638790 \h </w:instrText>
+              <w:instrText xml:space="preserve"> PAGEREF _Toc443683495 \h </w:instrText>
             </w:r>
             <w:r>
               <w:rPr>
@@ -1814,7 +1868,7 @@
         </w:p>
         <w:p>
           <w:pPr>
-            <w:pStyle w:val="TOC3"/>
+            <w:pStyle w:val="31"/>
             <w:tabs>
               <w:tab w:val="right" w:leader="dot" w:pos="9350"/>
             </w:tabs>
@@ -1822,12 +1876,13 @@
               <w:noProof/>
               <w:sz w:val="22"/>
               <w:szCs w:val="22"/>
+              <w:lang w:val="bg-BG" w:eastAsia="bg-BG"/>
             </w:rPr>
           </w:pPr>
-          <w:hyperlink w:anchor="_Toc443638791" w:history="1">
-            <w:r>
-              <w:rPr>
-                <w:rStyle w:val="Hyperlink"/>
+          <w:hyperlink w:anchor="_Toc443683496" w:history="1">
+            <w:r>
+              <w:rPr>
+                <w:rStyle w:val="af0"/>
                 <w:noProof/>
               </w:rPr>
               <w:t>Примерни обучаващи коментари:</w:t>
@@ -1851,7 +1906,7 @@
                 <w:noProof/>
                 <w:webHidden/>
               </w:rPr>
-              <w:instrText xml:space="preserve"> PAGEREF _Toc443638791 \h </w:instrText>
+              <w:instrText xml:space="preserve"> PAGEREF _Toc443683496 \h </w:instrText>
             </w:r>
             <w:r>
               <w:rPr>
@@ -1884,7 +1939,7 @@
         </w:p>
         <w:p>
           <w:pPr>
-            <w:pStyle w:val="TOC3"/>
+            <w:pStyle w:val="31"/>
             <w:tabs>
               <w:tab w:val="right" w:leader="dot" w:pos="9350"/>
             </w:tabs>
@@ -1892,12 +1947,13 @@
               <w:noProof/>
               <w:sz w:val="22"/>
               <w:szCs w:val="22"/>
+              <w:lang w:val="bg-BG" w:eastAsia="bg-BG"/>
             </w:rPr>
           </w:pPr>
-          <w:hyperlink w:anchor="_Toc443638792" w:history="1">
-            <w:r>
-              <w:rPr>
-                <w:rStyle w:val="Hyperlink"/>
+          <w:hyperlink w:anchor="_Toc443683497" w:history="1">
+            <w:r>
+              <w:rPr>
+                <w:rStyle w:val="af0"/>
                 <w:noProof/>
               </w:rPr>
               <w:t>Примерен тестов коментар:</w:t>
@@ -1921,7 +1977,7 @@
                 <w:noProof/>
                 <w:webHidden/>
               </w:rPr>
-              <w:instrText xml:space="preserve"> PAGEREF _Toc443638792 \h </w:instrText>
+              <w:instrText xml:space="preserve"> PAGEREF _Toc443683497 \h </w:instrText>
             </w:r>
             <w:r>
               <w:rPr>
@@ -1954,7 +2010,7 @@
         </w:p>
         <w:p>
           <w:pPr>
-            <w:pStyle w:val="TOC1"/>
+            <w:pStyle w:val="11"/>
             <w:tabs>
               <w:tab w:val="right" w:leader="dot" w:pos="9350"/>
             </w:tabs>
@@ -1962,12 +2018,13 @@
               <w:noProof/>
               <w:sz w:val="22"/>
               <w:szCs w:val="22"/>
+              <w:lang w:val="bg-BG" w:eastAsia="bg-BG"/>
             </w:rPr>
           </w:pPr>
-          <w:hyperlink w:anchor="_Toc443638793" w:history="1">
-            <w:r>
-              <w:rPr>
-                <w:rStyle w:val="Hyperlink"/>
+          <w:hyperlink w:anchor="_Toc443683498" w:history="1">
+            <w:r>
+              <w:rPr>
+                <w:rStyle w:val="af0"/>
                 <w:noProof/>
               </w:rPr>
               <w:t>Резултати от експерименти</w:t>
@@ -1991,7 +2048,7 @@
                 <w:noProof/>
                 <w:webHidden/>
               </w:rPr>
-              <w:instrText xml:space="preserve"> PAGEREF _Toc443638793 \h </w:instrText>
+              <w:instrText xml:space="preserve"> PAGEREF _Toc443683498 \h </w:instrText>
             </w:r>
             <w:r>
               <w:rPr>
@@ -2024,7 +2081,7 @@
         </w:p>
         <w:p>
           <w:pPr>
-            <w:pStyle w:val="TOC2"/>
+            <w:pStyle w:val="21"/>
             <w:tabs>
               <w:tab w:val="right" w:leader="dot" w:pos="9350"/>
             </w:tabs>
@@ -2032,15 +2089,16 @@
               <w:noProof/>
               <w:sz w:val="22"/>
               <w:szCs w:val="22"/>
+              <w:lang w:val="bg-BG" w:eastAsia="bg-BG"/>
             </w:rPr>
           </w:pPr>
-          <w:hyperlink w:anchor="_Toc443638794" w:history="1">
-            <w:r>
-              <w:rPr>
-                <w:rStyle w:val="Hyperlink"/>
-                <w:noProof/>
-              </w:rPr>
-              <w:t>Извличане на хотели ("ИИОЗ")</w:t>
+          <w:hyperlink w:anchor="_Toc443683499" w:history="1">
+            <w:r>
+              <w:rPr>
+                <w:rStyle w:val="af0"/>
+                <w:noProof/>
+              </w:rPr>
+              <w:t>Извличане на хотели ("ИИ")</w:t>
             </w:r>
             <w:r>
               <w:rPr>
@@ -2061,7 +2119,7 @@
                 <w:noProof/>
                 <w:webHidden/>
               </w:rPr>
-              <w:instrText xml:space="preserve"> PAGEREF _Toc443638794 \h </w:instrText>
+              <w:instrText xml:space="preserve"> PAGEREF _Toc443683499 \h </w:instrText>
             </w:r>
             <w:r>
               <w:rPr>
@@ -2094,7 +2152,7 @@
         </w:p>
         <w:p>
           <w:pPr>
-            <w:pStyle w:val="TOC2"/>
+            <w:pStyle w:val="21"/>
             <w:tabs>
               <w:tab w:val="right" w:leader="dot" w:pos="9350"/>
             </w:tabs>
@@ -2102,12 +2160,13 @@
               <w:noProof/>
               <w:sz w:val="22"/>
               <w:szCs w:val="22"/>
+              <w:lang w:val="bg-BG" w:eastAsia="bg-BG"/>
             </w:rPr>
           </w:pPr>
-          <w:hyperlink w:anchor="_Toc443638795" w:history="1">
-            <w:r>
-              <w:rPr>
-                <w:rStyle w:val="Hyperlink"/>
+          <w:hyperlink w:anchor="_Toc443683500" w:history="1">
+            <w:r>
+              <w:rPr>
+                <w:rStyle w:val="af0"/>
                 <w:noProof/>
               </w:rPr>
               <w:t>Семантичен анализ ("ПОЕЗ")</w:t>
@@ -2131,7 +2190,7 @@
                 <w:noProof/>
                 <w:webHidden/>
               </w:rPr>
-              <w:instrText xml:space="preserve"> PAGEREF _Toc443638795 \h </w:instrText>
+              <w:instrText xml:space="preserve"> PAGEREF _Toc443683500 \h </w:instrText>
             </w:r>
             <w:r>
               <w:rPr>
@@ -2164,7 +2223,7 @@
         </w:p>
         <w:p>
           <w:pPr>
-            <w:pStyle w:val="TOC1"/>
+            <w:pStyle w:val="11"/>
             <w:tabs>
               <w:tab w:val="right" w:leader="dot" w:pos="9350"/>
             </w:tabs>
@@ -2172,12 +2231,13 @@
               <w:noProof/>
               <w:sz w:val="22"/>
               <w:szCs w:val="22"/>
+              <w:lang w:val="bg-BG" w:eastAsia="bg-BG"/>
             </w:rPr>
           </w:pPr>
-          <w:hyperlink w:anchor="_Toc443638796" w:history="1">
-            <w:r>
-              <w:rPr>
-                <w:rStyle w:val="Hyperlink"/>
+          <w:hyperlink w:anchor="_Toc443683501" w:history="1">
+            <w:r>
+              <w:rPr>
+                <w:rStyle w:val="af0"/>
                 <w:noProof/>
               </w:rPr>
               <w:t>Заключение и бъдещо развитие</w:t>
@@ -2201,7 +2261,7 @@
                 <w:noProof/>
                 <w:webHidden/>
               </w:rPr>
-              <w:instrText xml:space="preserve"> PAGEREF _Toc443638796 \h </w:instrText>
+              <w:instrText xml:space="preserve"> PAGEREF _Toc443683501 \h </w:instrText>
             </w:r>
             <w:r>
               <w:rPr>
@@ -2234,7 +2294,7 @@
         </w:p>
         <w:p>
           <w:pPr>
-            <w:pStyle w:val="TOC2"/>
+            <w:pStyle w:val="21"/>
             <w:tabs>
               <w:tab w:val="right" w:leader="dot" w:pos="9350"/>
             </w:tabs>
@@ -2242,15 +2302,16 @@
               <w:noProof/>
               <w:sz w:val="22"/>
               <w:szCs w:val="22"/>
+              <w:lang w:val="bg-BG" w:eastAsia="bg-BG"/>
             </w:rPr>
           </w:pPr>
-          <w:hyperlink w:anchor="_Toc443638797" w:history="1">
-            <w:r>
-              <w:rPr>
-                <w:rStyle w:val="Hyperlink"/>
-                <w:noProof/>
-              </w:rPr>
-              <w:t>Извличане на хотели ("ИИОЗ")</w:t>
+          <w:hyperlink w:anchor="_Toc443683502" w:history="1">
+            <w:r>
+              <w:rPr>
+                <w:rStyle w:val="af0"/>
+                <w:noProof/>
+              </w:rPr>
+              <w:t>Извличане на хотели ("ИИ")</w:t>
             </w:r>
             <w:r>
               <w:rPr>
@@ -2271,7 +2332,7 @@
                 <w:noProof/>
                 <w:webHidden/>
               </w:rPr>
-              <w:instrText xml:space="preserve"> PAGEREF _Toc443638797 \h </w:instrText>
+              <w:instrText xml:space="preserve"> PAGEREF _Toc443683502 \h </w:instrText>
             </w:r>
             <w:r>
               <w:rPr>
@@ -2304,7 +2365,7 @@
         </w:p>
         <w:p>
           <w:pPr>
-            <w:pStyle w:val="TOC2"/>
+            <w:pStyle w:val="21"/>
             <w:tabs>
               <w:tab w:val="right" w:leader="dot" w:pos="9350"/>
             </w:tabs>
@@ -2312,12 +2373,13 @@
               <w:noProof/>
               <w:sz w:val="22"/>
               <w:szCs w:val="22"/>
+              <w:lang w:val="bg-BG" w:eastAsia="bg-BG"/>
             </w:rPr>
           </w:pPr>
-          <w:hyperlink w:anchor="_Toc443638798" w:history="1">
-            <w:r>
-              <w:rPr>
-                <w:rStyle w:val="Hyperlink"/>
+          <w:hyperlink w:anchor="_Toc443683503" w:history="1">
+            <w:r>
+              <w:rPr>
+                <w:rStyle w:val="af0"/>
                 <w:noProof/>
               </w:rPr>
               <w:t>Семантичен анализ ("ПОЕЗ")</w:t>
@@ -2341,7 +2403,7 @@
                 <w:noProof/>
                 <w:webHidden/>
               </w:rPr>
-              <w:instrText xml:space="preserve"> PAGEREF _Toc443638798 \h </w:instrText>
+              <w:instrText xml:space="preserve"> PAGEREF _Toc443683503 \h </w:instrText>
             </w:r>
             <w:r>
               <w:rPr>
@@ -2374,7 +2436,7 @@
         </w:p>
         <w:p>
           <w:pPr>
-            <w:pStyle w:val="TOC1"/>
+            <w:pStyle w:val="11"/>
             <w:tabs>
               <w:tab w:val="right" w:leader="dot" w:pos="9350"/>
             </w:tabs>
@@ -2382,12 +2444,13 @@
               <w:noProof/>
               <w:sz w:val="22"/>
               <w:szCs w:val="22"/>
+              <w:lang w:val="bg-BG" w:eastAsia="bg-BG"/>
             </w:rPr>
           </w:pPr>
-          <w:hyperlink w:anchor="_Toc443638799" w:history="1">
-            <w:r>
-              <w:rPr>
-                <w:rStyle w:val="Hyperlink"/>
+          <w:hyperlink w:anchor="_Toc443683504" w:history="1">
+            <w:r>
+              <w:rPr>
+                <w:rStyle w:val="af0"/>
                 <w:noProof/>
               </w:rPr>
               <w:t>Разпределение на задачите</w:t>
@@ -2411,7 +2474,7 @@
                 <w:noProof/>
                 <w:webHidden/>
               </w:rPr>
-              <w:instrText xml:space="preserve"> PAGEREF _Toc443638799 \h </w:instrText>
+              <w:instrText xml:space="preserve"> PAGEREF _Toc443683504 \h </w:instrText>
             </w:r>
             <w:r>
               <w:rPr>
@@ -2444,7 +2507,7 @@
         </w:p>
         <w:p>
           <w:pPr>
-            <w:pStyle w:val="TOC1"/>
+            <w:pStyle w:val="11"/>
             <w:tabs>
               <w:tab w:val="right" w:leader="dot" w:pos="9350"/>
             </w:tabs>
@@ -2452,12 +2515,13 @@
               <w:noProof/>
               <w:sz w:val="22"/>
               <w:szCs w:val="22"/>
+              <w:lang w:val="bg-BG" w:eastAsia="bg-BG"/>
             </w:rPr>
           </w:pPr>
-          <w:hyperlink w:anchor="_Toc443638800" w:history="1">
-            <w:r>
-              <w:rPr>
-                <w:rStyle w:val="Hyperlink"/>
+          <w:hyperlink w:anchor="_Toc443683505" w:history="1">
+            <w:r>
+              <w:rPr>
+                <w:rStyle w:val="af0"/>
                 <w:noProof/>
               </w:rPr>
               <w:t>Код на проекта</w:t>
@@ -2481,7 +2545,7 @@
                 <w:noProof/>
                 <w:webHidden/>
               </w:rPr>
-              <w:instrText xml:space="preserve"> PAGEREF _Toc443638800 \h </w:instrText>
+              <w:instrText xml:space="preserve"> PAGEREF _Toc443683505 \h </w:instrText>
             </w:r>
             <w:r>
               <w:rPr>
@@ -2501,7 +2565,7 @@
                 <w:noProof/>
                 <w:webHidden/>
               </w:rPr>
-              <w:t>1</w:t>
+              <w:t>0</w:t>
             </w:r>
             <w:r>
               <w:rPr>
@@ -2514,7 +2578,7 @@
         </w:p>
         <w:p>
           <w:pPr>
-            <w:pStyle w:val="TOC1"/>
+            <w:pStyle w:val="11"/>
             <w:tabs>
               <w:tab w:val="right" w:leader="dot" w:pos="9350"/>
             </w:tabs>
@@ -2522,12 +2586,13 @@
               <w:noProof/>
               <w:sz w:val="22"/>
               <w:szCs w:val="22"/>
+              <w:lang w:val="bg-BG" w:eastAsia="bg-BG"/>
             </w:rPr>
           </w:pPr>
-          <w:hyperlink w:anchor="_Toc443638801" w:history="1">
-            <w:r>
-              <w:rPr>
-                <w:rStyle w:val="Hyperlink"/>
+          <w:hyperlink w:anchor="_Toc443683506" w:history="1">
+            <w:r>
+              <w:rPr>
+                <w:rStyle w:val="af0"/>
                 <w:noProof/>
               </w:rPr>
               <w:t>Литература и използвани източници</w:t>
@@ -2551,7 +2616,7 @@
                 <w:noProof/>
                 <w:webHidden/>
               </w:rPr>
-              <w:instrText xml:space="preserve"> PAGEREF _Toc443638801 \h </w:instrText>
+              <w:instrText xml:space="preserve"> PAGEREF _Toc443683506 \h </w:instrText>
             </w:r>
             <w:r>
               <w:rPr>
@@ -2596,9 +2661,9 @@
     </w:sdt>
     <w:p>
       <w:pPr>
-        <w:pStyle w:val="Heading1"/>
-      </w:pPr>
-      <w:bookmarkStart w:id="2" w:name="_Toc443638775"/>
+        <w:pStyle w:val="1"/>
+      </w:pPr>
+      <w:bookmarkStart w:id="2" w:name="_Toc443683480"/>
       <w:r>
         <w:lastRenderedPageBreak/>
         <w:t>Мотивация, Задача на курсовата работа</w:t>
@@ -2607,9 +2672,9 @@
     </w:p>
     <w:p>
       <w:pPr>
-        <w:pStyle w:val="Heading2"/>
-      </w:pPr>
-      <w:bookmarkStart w:id="3" w:name="_Toc443638776"/>
+        <w:pStyle w:val="2"/>
+      </w:pPr>
+      <w:bookmarkStart w:id="3" w:name="_Toc443683481"/>
       <w:r>
         <w:t>Мотивация</w:t>
       </w:r>
@@ -2630,9 +2695,9 @@
     </w:p>
     <w:p>
       <w:pPr>
-        <w:pStyle w:val="Heading2"/>
-      </w:pPr>
-      <w:bookmarkStart w:id="4" w:name="_Toc443638777"/>
+        <w:pStyle w:val="2"/>
+      </w:pPr>
+      <w:bookmarkStart w:id="4" w:name="_Toc443683482"/>
       <w:r>
         <w:t>Идея</w:t>
       </w:r>
@@ -2663,16 +2728,19 @@
     </w:p>
     <w:p>
       <w:pPr>
-        <w:pStyle w:val="Heading2"/>
+        <w:pStyle w:val="2"/>
         <w:rPr>
           <w:rFonts w:asciiTheme="minorHAnsi" w:eastAsiaTheme="minorEastAsia" w:hAnsiTheme="minorHAnsi" w:cstheme="minorBidi"/>
           <w:sz w:val="22"/>
           <w:szCs w:val="22"/>
         </w:rPr>
       </w:pPr>
-      <w:bookmarkStart w:id="5" w:name="_Toc443638778"/>
-      <w:r>
-        <w:t>Задача за курса "ИИОЗ"</w:t>
+      <w:bookmarkStart w:id="5" w:name="_Toc443683483"/>
+      <w:r>
+        <w:t>Задача за курса "ИИ</w:t>
+      </w:r>
+      <w:r>
+        <w:t>"</w:t>
       </w:r>
       <w:bookmarkEnd w:id="5"/>
     </w:p>
@@ -2683,12 +2751,28 @@
           <w:sz w:val="22"/>
           <w:szCs w:val="22"/>
         </w:rPr>
-        <w:t>Задачата за курса по "Извличане на информация и откриване на знания" включва:</w:t>
-      </w:r>
-    </w:p>
-    <w:p>
-      <w:pPr>
-        <w:pStyle w:val="ListParagraph"/>
+        <w:t xml:space="preserve">Задачата за курса по "Извличане на </w:t>
+      </w:r>
+      <w:r>
+        <w:rPr>
+          <w:rFonts w:ascii="Calibri" w:eastAsia="Calibri" w:hAnsi="Calibri" w:cs="Calibri"/>
+          <w:sz w:val="22"/>
+          <w:szCs w:val="22"/>
+        </w:rPr>
+        <w:t>информация</w:t>
+      </w:r>
+      <w:r>
+        <w:rPr>
+          <w:rFonts w:ascii="Calibri" w:eastAsia="Calibri" w:hAnsi="Calibri" w:cs="Calibri"/>
+          <w:sz w:val="22"/>
+          <w:szCs w:val="22"/>
+        </w:rPr>
+        <w:t>" включва:</w:t>
+      </w:r>
+    </w:p>
+    <w:p>
+      <w:pPr>
+        <w:pStyle w:val="a7"/>
         <w:numPr>
           <w:ilvl w:val="0"/>
           <w:numId w:val="2"/>
@@ -2705,7 +2789,7 @@
     </w:p>
     <w:p>
       <w:pPr>
-        <w:pStyle w:val="ListParagraph"/>
+        <w:pStyle w:val="a7"/>
         <w:numPr>
           <w:ilvl w:val="0"/>
           <w:numId w:val="2"/>
@@ -2722,7 +2806,7 @@
     </w:p>
     <w:p>
       <w:pPr>
-        <w:pStyle w:val="ListParagraph"/>
+        <w:pStyle w:val="a7"/>
         <w:numPr>
           <w:ilvl w:val="0"/>
           <w:numId w:val="2"/>
@@ -2739,9 +2823,9 @@
     </w:p>
     <w:p>
       <w:pPr>
-        <w:pStyle w:val="Heading2"/>
-      </w:pPr>
-      <w:bookmarkStart w:id="6" w:name="_Toc443638779"/>
+        <w:pStyle w:val="2"/>
+      </w:pPr>
+      <w:bookmarkStart w:id="6" w:name="_Toc443683484"/>
       <w:r>
         <w:t>Задача за курса "ПОЕЗ"</w:t>
       </w:r>
@@ -2754,7 +2838,7 @@
     </w:p>
     <w:p>
       <w:pPr>
-        <w:pStyle w:val="ListParagraph"/>
+        <w:pStyle w:val="a7"/>
         <w:numPr>
           <w:ilvl w:val="0"/>
           <w:numId w:val="2"/>
@@ -2766,7 +2850,7 @@
     </w:p>
     <w:p>
       <w:pPr>
-        <w:pStyle w:val="ListParagraph"/>
+        <w:pStyle w:val="a7"/>
         <w:numPr>
           <w:ilvl w:val="0"/>
           <w:numId w:val="2"/>
@@ -2778,9 +2862,9 @@
     </w:p>
     <w:p>
       <w:pPr>
-        <w:pStyle w:val="Heading1"/>
-      </w:pPr>
-      <w:bookmarkStart w:id="7" w:name="_Toc443638780"/>
+        <w:pStyle w:val="1"/>
+      </w:pPr>
+      <w:bookmarkStart w:id="7" w:name="_Toc443683485"/>
       <w:r>
         <w:t>Решение</w:t>
       </w:r>
@@ -2788,11 +2872,14 @@
     </w:p>
     <w:p>
       <w:pPr>
-        <w:pStyle w:val="Heading2"/>
-      </w:pPr>
-      <w:bookmarkStart w:id="8" w:name="_Toc443638781"/>
-      <w:r>
-        <w:t>Извличане на хотели ("ИИОЗ")</w:t>
+        <w:pStyle w:val="2"/>
+      </w:pPr>
+      <w:bookmarkStart w:id="8" w:name="_Toc443683486"/>
+      <w:r>
+        <w:t>Извличане на хотели ("ИИ</w:t>
+      </w:r>
+      <w:r>
+        <w:t>")</w:t>
       </w:r>
       <w:bookmarkEnd w:id="8"/>
     </w:p>
@@ -2818,7 +2905,7 @@
     </w:p>
     <w:p>
       <w:pPr>
-        <w:pStyle w:val="ListParagraph"/>
+        <w:pStyle w:val="a7"/>
         <w:numPr>
           <w:ilvl w:val="0"/>
           <w:numId w:val="3"/>
@@ -2845,7 +2932,7 @@
     </w:p>
     <w:p>
       <w:pPr>
-        <w:pStyle w:val="ListParagraph"/>
+        <w:pStyle w:val="a7"/>
         <w:numPr>
           <w:ilvl w:val="0"/>
           <w:numId w:val="3"/>
@@ -2863,7 +2950,7 @@
     </w:p>
     <w:p>
       <w:pPr>
-        <w:pStyle w:val="ListParagraph"/>
+        <w:pStyle w:val="a7"/>
         <w:numPr>
           <w:ilvl w:val="0"/>
           <w:numId w:val="3"/>
@@ -2881,7 +2968,7 @@
     </w:p>
     <w:p>
       <w:pPr>
-        <w:pStyle w:val="ListParagraph"/>
+        <w:pStyle w:val="a7"/>
         <w:numPr>
           <w:ilvl w:val="0"/>
           <w:numId w:val="3"/>
@@ -2900,7 +2987,7 @@
     </w:p>
     <w:p>
       <w:pPr>
-        <w:pStyle w:val="ListParagraph"/>
+        <w:pStyle w:val="a7"/>
         <w:numPr>
           <w:ilvl w:val="0"/>
           <w:numId w:val="3"/>
@@ -2918,7 +3005,7 @@
     </w:p>
     <w:p>
       <w:pPr>
-        <w:pStyle w:val="ListParagraph"/>
+        <w:pStyle w:val="a7"/>
         <w:rPr>
           <w:lang w:val="bg-BG"/>
         </w:rPr>
@@ -2926,7 +3013,7 @@
     </w:p>
     <w:p>
       <w:pPr>
-        <w:pStyle w:val="ListParagraph"/>
+        <w:pStyle w:val="a7"/>
         <w:rPr>
           <w:lang w:val="bg-BG"/>
         </w:rPr>
@@ -2945,11 +3032,12 @@
       <w:r>
         <w:rPr>
           <w:noProof/>
+          <w:lang w:val="bg-BG" w:eastAsia="bg-BG"/>
         </w:rPr>
         <w:drawing>
-          <wp:inline distT="0" distB="0" distL="0" distR="0" wp14:anchorId="76C6592D" wp14:editId="2449CF0F">
-            <wp:extent cx="3800476" cy="3234978"/>
-            <wp:effectExtent l="0" t="0" r="0" b="3810"/>
+          <wp:inline distT="0" distB="0" distL="0" distR="0" wp14:anchorId="76C6592D" wp14:editId="5545D7E2">
+            <wp:extent cx="3115930" cy="3237423"/>
+            <wp:effectExtent l="0" t="0" r="8890" b="1270"/>
             <wp:docPr id="557786889" name="picture"/>
             <wp:cNvGraphicFramePr>
               <a:graphicFrameLocks xmlns:a="http://schemas.openxmlformats.org/drawingml/2006/main" noChangeAspect="1"/>
@@ -2976,7 +3064,7 @@
                   <pic:spPr>
                     <a:xfrm>
                       <a:off x="0" y="0"/>
-                      <a:ext cx="3803349" cy="3237423"/>
+                      <a:ext cx="3115930" cy="3237423"/>
                     </a:xfrm>
                     <a:prstGeom prst="rect">
                       <a:avLst/>
@@ -2991,7 +3079,7 @@
     </w:p>
     <w:p>
       <w:pPr>
-        <w:pStyle w:val="ListParagraph"/>
+        <w:pStyle w:val="a7"/>
         <w:rPr>
           <w:lang w:val="bg-BG"/>
         </w:rPr>
@@ -2999,7 +3087,7 @@
     </w:p>
     <w:p>
       <w:pPr>
-        <w:pStyle w:val="ListParagraph"/>
+        <w:pStyle w:val="a7"/>
         <w:rPr>
           <w:lang w:val="bg-BG"/>
         </w:rPr>
@@ -3024,6 +3112,7 @@
       <w:r>
         <w:rPr>
           <w:noProof/>
+          <w:lang w:val="bg-BG" w:eastAsia="bg-BG"/>
         </w:rPr>
         <w:drawing>
           <wp:inline distT="0" distB="0" distL="0" distR="0" wp14:anchorId="37F9EAD7" wp14:editId="26D6B736">
@@ -3070,7 +3159,7 @@
     </w:p>
     <w:p>
       <w:pPr>
-        <w:pStyle w:val="ListParagraph"/>
+        <w:pStyle w:val="a7"/>
         <w:rPr>
           <w:lang w:val="bg-BG"/>
         </w:rPr>
@@ -3103,9 +3192,9 @@
     </w:p>
     <w:p>
       <w:pPr>
-        <w:pStyle w:val="Heading2"/>
-      </w:pPr>
-      <w:bookmarkStart w:id="9" w:name="_Toc443638782"/>
+        <w:pStyle w:val="2"/>
+      </w:pPr>
+      <w:bookmarkStart w:id="9" w:name="_Toc443683487"/>
       <w:r>
         <w:t>Семантичен анализ ("ПОЕЗ")</w:t>
       </w:r>
@@ -3118,7 +3207,7 @@
     </w:p>
     <w:p>
       <w:pPr>
-        <w:pStyle w:val="ListParagraph"/>
+        <w:pStyle w:val="a7"/>
         <w:numPr>
           <w:ilvl w:val="1"/>
           <w:numId w:val="4"/>
@@ -3136,7 +3225,7 @@
     </w:p>
     <w:p>
       <w:pPr>
-        <w:pStyle w:val="ListParagraph"/>
+        <w:pStyle w:val="a7"/>
         <w:numPr>
           <w:ilvl w:val="1"/>
           <w:numId w:val="4"/>
@@ -3145,7 +3234,7 @@
       <w:hyperlink r:id="rId10">
         <w:r>
           <w:rPr>
-            <w:rStyle w:val="Hyperlink"/>
+            <w:rStyle w:val="af0"/>
             <w:rFonts w:ascii="Arial" w:eastAsia="Arial" w:hAnsi="Arial" w:cs="Arial"/>
             <w:color w:val="000000" w:themeColor="text1"/>
             <w:sz w:val="22"/>
@@ -3168,9 +3257,9 @@
     </w:p>
     <w:p>
       <w:pPr>
-        <w:pStyle w:val="Heading1"/>
-      </w:pPr>
-      <w:bookmarkStart w:id="10" w:name="_Toc443638783"/>
+        <w:pStyle w:val="1"/>
+      </w:pPr>
+      <w:bookmarkStart w:id="10" w:name="_Toc443683488"/>
       <w:r>
         <w:t>Програмна реализация</w:t>
       </w:r>
@@ -3178,9 +3267,9 @@
     </w:p>
     <w:p>
       <w:pPr>
-        <w:pStyle w:val="Heading2"/>
-      </w:pPr>
-      <w:bookmarkStart w:id="11" w:name="_Toc443638784"/>
+        <w:pStyle w:val="2"/>
+      </w:pPr>
+      <w:bookmarkStart w:id="11" w:name="_Toc443683489"/>
       <w:r>
         <w:t>Предварителна обработка на данните</w:t>
       </w:r>
@@ -3213,29 +3302,29 @@
     </w:p>
     <w:p>
       <w:pPr>
-        <w:pStyle w:val="Heading3"/>
-      </w:pPr>
-    </w:p>
-    <w:p>
-      <w:pPr>
-        <w:pStyle w:val="Heading3"/>
-      </w:pPr>
-    </w:p>
-    <w:p>
-      <w:pPr>
-        <w:pStyle w:val="Heading3"/>
-      </w:pPr>
-    </w:p>
-    <w:p>
-      <w:pPr>
-        <w:pStyle w:val="Heading3"/>
-      </w:pPr>
-    </w:p>
-    <w:p>
-      <w:pPr>
-        <w:pStyle w:val="Heading3"/>
-      </w:pPr>
-      <w:bookmarkStart w:id="12" w:name="_Toc443638785"/>
+        <w:pStyle w:val="3"/>
+      </w:pPr>
+    </w:p>
+    <w:p>
+      <w:pPr>
+        <w:pStyle w:val="3"/>
+      </w:pPr>
+    </w:p>
+    <w:p>
+      <w:pPr>
+        <w:pStyle w:val="3"/>
+      </w:pPr>
+    </w:p>
+    <w:p>
+      <w:pPr>
+        <w:pStyle w:val="3"/>
+      </w:pPr>
+    </w:p>
+    <w:p>
+      <w:pPr>
+        <w:pStyle w:val="3"/>
+      </w:pPr>
+      <w:bookmarkStart w:id="12" w:name="_Toc443683490"/>
       <w:r>
         <w:t>Парсване на коментар - пример:</w:t>
       </w:r>
@@ -3243,7 +3332,7 @@
     </w:p>
     <w:p>
       <w:pPr>
-        <w:pStyle w:val="ListParagraph"/>
+        <w:pStyle w:val="a7"/>
         <w:numPr>
           <w:ilvl w:val="0"/>
           <w:numId w:val="1"/>
@@ -3704,7 +3793,43 @@
           <w:rFonts w:ascii="Consolas" w:hAnsi="Consolas" w:cs="Consolas"/>
           <w:color w:val="555555"/>
         </w:rPr>
-        <w:t>"[quote author=beny_nn link=topic=793144.msg29806558#msg29806558 date=1420132114]Здравейте, момичета! Аз ще споделя само с едно изречение моите впечатления от Роял Спа: Никога преди не съм била в толкова невероятно хубав хотел, с толкова УЖАСНА ОРГАНИЗАЦИЯ за Нова Година! P.S. Честита Нова Година на всички! Желая ви повече приятни моменти в велинградските хотели![/quote]ловеч Здравейте, момичета! &amp;lt;br /&amp;gt;Аз ще споделя само с едно изречение моите впечатления от Роял Спа: Никога преди не съм била в толкова невероятно хубав хотел, с толкова УЖАСНО НЕПРОФЕСИОНАЛНА&amp;amp;nbsp;  :mrgreen: ОРГАНИЗАЦИЯ за Нова Година! &amp;lt;br /&amp;gt;P.S. Честита Нова Година на всички! &lt;b&gt;ХТМЛ&lt;/b&gt;Желая ви повече приятни моменти в велинградските хотели!"</w:t>
+        <w:t>"[quote author=beny_nn link=topic=793144.msg29806558#msg29806558 date=1420132114]Здравейте, момичета! Аз ще споделя само с едно изречение моите впечатления от Роял Спа: Никога преди не съм била в толкова невероятно хубав хотел, с толкова УЖАСНА ОРГАНИЗАЦИЯ за Нова Година! P.S. Честита Нова Година на всички! Желая ви повече приятни моменти в велинградските хотели</w:t>
+      </w:r>
+      <w:proofErr w:type="gramStart"/>
+      <w:r>
+        <w:rPr>
+          <w:rStyle w:val="sobjectv"/>
+          <w:rFonts w:ascii="Consolas" w:hAnsi="Consolas" w:cs="Consolas"/>
+          <w:color w:val="555555"/>
+        </w:rPr>
+        <w:t>![</w:t>
+      </w:r>
+      <w:proofErr w:type="gramEnd"/>
+      <w:r>
+        <w:rPr>
+          <w:rStyle w:val="sobjectv"/>
+          <w:rFonts w:ascii="Consolas" w:hAnsi="Consolas" w:cs="Consolas"/>
+          <w:color w:val="555555"/>
+        </w:rPr>
+        <w:t>/quote]ловеч Здравейте, момичета! &amp;lt</w:t>
+      </w:r>
+      <w:proofErr w:type="gramStart"/>
+      <w:r>
+        <w:rPr>
+          <w:rStyle w:val="sobjectv"/>
+          <w:rFonts w:ascii="Consolas" w:hAnsi="Consolas" w:cs="Consolas"/>
+          <w:color w:val="555555"/>
+        </w:rPr>
+        <w:t>;br</w:t>
+      </w:r>
+      <w:proofErr w:type="gramEnd"/>
+      <w:r>
+        <w:rPr>
+          <w:rStyle w:val="sobjectv"/>
+          <w:rFonts w:ascii="Consolas" w:hAnsi="Consolas" w:cs="Consolas"/>
+          <w:color w:val="555555"/>
+        </w:rPr>
+        <w:t> /&amp;gt;Аз ще споделя само с едно изречение моите впечатления от Роял Спа: Никога преди не съм била в толкова невероятно хубав хотел, с толкова УЖАСНО НЕПРОФЕСИОНАЛНА&amp;amp;nbsp;  :mrgreen: ОРГАНИЗАЦИЯ за Нова Година! &amp;lt;br /&amp;gt;P.S. Честита Нова Година на всички! &lt;b&gt;ХТМЛ&lt;/b&gt;Желая ви повече приятни моменти в велинградските хотели!"</w:t>
       </w:r>
       <w:r>
         <w:rPr>
@@ -4334,7 +4459,7 @@
     </w:p>
     <w:p>
       <w:pPr>
-        <w:pStyle w:val="ListParagraph"/>
+        <w:pStyle w:val="a7"/>
         <w:numPr>
           <w:ilvl w:val="0"/>
           <w:numId w:val="1"/>
@@ -4347,7 +4472,7 @@
     </w:p>
     <w:p>
       <w:pPr>
-        <w:pStyle w:val="HTMLPreformatted"/>
+        <w:pStyle w:val="HTML"/>
         <w:ind w:left="720"/>
         <w:rPr>
           <w:color w:val="000000"/>
@@ -4368,8 +4493,20 @@
           <w:bCs/>
           <w:color w:val="333333"/>
         </w:rPr>
-        <w:t>"msgbody</w:t>
-      </w:r>
+        <w:t>"</w:t>
+      </w:r>
+      <w:proofErr w:type="gramStart"/>
+      <w:r>
+        <w:rPr>
+          <w:rStyle w:val="sobjectk"/>
+          <w:rFonts w:ascii="Consolas" w:hAnsi="Consolas" w:cs="Consolas"/>
+          <w:b/>
+          <w:bCs/>
+          <w:color w:val="333333"/>
+        </w:rPr>
+        <w:t>msgbody</w:t>
+      </w:r>
+      <w:proofErr w:type="gramEnd"/>
       <w:r>
         <w:rPr>
           <w:color w:val="000000"/>
@@ -4380,12 +4517,40 @@
         <w:rPr>
           <w:color w:val="000000"/>
         </w:rPr>
-        <w:t>Здравейте, момичета! Аз ще споделя само с едно изречение моите впечатления от Роял Спа  Никога преди не съм била в толкова невероятно хубав хотел, с толкова УЖАСНО НЕПРОФЕСИОНАЛНА nbsp;    ОРГАНИЗАЦИЯ за Нова Година!  br / P.S. Честита Нова Година на всички!  ХТМЛ Желая ви повече приятни моменти в велинградските хотели!”</w:t>
-      </w:r>
-    </w:p>
-    <w:p>
-      <w:pPr>
-        <w:pStyle w:val="ListParagraph"/>
+        <w:t xml:space="preserve">Здравейте, момичета! Аз ще споделя само с едно изречение моите впечатления от Роял </w:t>
+      </w:r>
+      <w:proofErr w:type="gramStart"/>
+      <w:r>
+        <w:rPr>
+          <w:color w:val="000000"/>
+        </w:rPr>
+        <w:t>Спа  Никога</w:t>
+      </w:r>
+      <w:proofErr w:type="gramEnd"/>
+      <w:r>
+        <w:rPr>
+          <w:color w:val="000000"/>
+        </w:rPr>
+        <w:t xml:space="preserve"> преди не съм била в толкова невероятно хубав хотел, с толкова УЖАСНО НЕПРОФЕСИОНАЛНА nbsp;    ОРГАНИЗАЦИЯ за Нова Година!  </w:t>
+      </w:r>
+      <w:proofErr w:type="gramStart"/>
+      <w:r>
+        <w:rPr>
+          <w:color w:val="000000"/>
+        </w:rPr>
+        <w:t>br</w:t>
+      </w:r>
+      <w:proofErr w:type="gramEnd"/>
+      <w:r>
+        <w:rPr>
+          <w:color w:val="000000"/>
+        </w:rPr>
+        <w:t xml:space="preserve"> / P.S. Честита Нова Година на всички!  ХТМЛ Желая ви повече приятни моменти в велинградските хотели!”</w:t>
+      </w:r>
+    </w:p>
+    <w:p>
+      <w:pPr>
+        <w:pStyle w:val="a7"/>
         <w:numPr>
           <w:ilvl w:val="0"/>
           <w:numId w:val="1"/>
@@ -4397,7 +4562,7 @@
     </w:p>
     <w:p>
       <w:pPr>
-        <w:pStyle w:val="HTMLPreformatted"/>
+        <w:pStyle w:val="HTML"/>
         <w:ind w:left="720"/>
         <w:rPr>
           <w:color w:val="000000"/>
@@ -4412,7 +4577,7 @@
     </w:p>
     <w:p>
       <w:pPr>
-        <w:pStyle w:val="HTMLPreformatted"/>
+        <w:pStyle w:val="HTML"/>
         <w:ind w:left="720"/>
         <w:rPr>
           <w:color w:val="000000"/>
@@ -4422,12 +4587,40 @@
         <w:rPr>
           <w:color w:val="000000"/>
         </w:rPr>
-        <w:t>Здравейте, момичета! Аз ще споделя само с едно изречение моите впечатления от Роял Спа  Никога преди не съм била в толкова невероятно хубав хотел, с толкова УЖАСНО НЕПРОФЕСИОНАЛНА nbsp;    ОРГАНИЗАЦИЯ за Нова Година!  br / P.S. Честита Нова Година на всички!  ХТМЛ Желая ви повече приятни моменти в велинградските хотели!</w:t>
-      </w:r>
-    </w:p>
-    <w:p>
-      <w:pPr>
-        <w:pStyle w:val="HTMLPreformatted"/>
+        <w:t xml:space="preserve">Здравейте, момичета! Аз ще споделя само с едно изречение моите впечатления от Роял </w:t>
+      </w:r>
+      <w:proofErr w:type="gramStart"/>
+      <w:r>
+        <w:rPr>
+          <w:color w:val="000000"/>
+        </w:rPr>
+        <w:t>Спа  Никога</w:t>
+      </w:r>
+      <w:proofErr w:type="gramEnd"/>
+      <w:r>
+        <w:rPr>
+          <w:color w:val="000000"/>
+        </w:rPr>
+        <w:t xml:space="preserve"> преди не съм била в толкова невероятно хубав хотел, с толкова УЖАСНО НЕПРОФЕСИОНАЛНА nbsp;    ОРГАНИЗАЦИЯ за Нова Година!  </w:t>
+      </w:r>
+      <w:proofErr w:type="gramStart"/>
+      <w:r>
+        <w:rPr>
+          <w:color w:val="000000"/>
+        </w:rPr>
+        <w:t>br</w:t>
+      </w:r>
+      <w:proofErr w:type="gramEnd"/>
+      <w:r>
+        <w:rPr>
+          <w:color w:val="000000"/>
+        </w:rPr>
+        <w:t xml:space="preserve"> / P.S. Честита Нова Година на всички!  ХТМЛ Желая ви повече приятни моменти в велинградските хотели!</w:t>
+      </w:r>
+    </w:p>
+    <w:p>
+      <w:pPr>
+        <w:pStyle w:val="HTML"/>
         <w:ind w:left="720"/>
         <w:rPr>
           <w:color w:val="000000"/>
@@ -4437,12 +4630,26 @@
         <w:rPr>
           <w:color w:val="000000"/>
         </w:rPr>
-        <w:t>&lt;topic&gt;Re: ДУБАЙ 7-ма тема Хотел&lt;/topic&gt;</w:t>
-      </w:r>
-    </w:p>
-    <w:p>
-      <w:pPr>
-        <w:pStyle w:val="HTMLPreformatted"/>
+        <w:t>&lt;</w:t>
+      </w:r>
+      <w:proofErr w:type="gramStart"/>
+      <w:r>
+        <w:rPr>
+          <w:color w:val="000000"/>
+        </w:rPr>
+        <w:t>topic&gt;</w:t>
+      </w:r>
+      <w:proofErr w:type="gramEnd"/>
+      <w:r>
+        <w:rPr>
+          <w:color w:val="000000"/>
+        </w:rPr>
+        <w:t>Re: ДУБАЙ 7-ма тема Хотел&lt;/topic&gt;</w:t>
+      </w:r>
+    </w:p>
+    <w:p>
+      <w:pPr>
+        <w:pStyle w:val="HTML"/>
         <w:ind w:left="720"/>
         <w:rPr>
           <w:color w:val="000000"/>
@@ -4458,9 +4665,9 @@
     <w:p/>
     <w:p>
       <w:pPr>
-        <w:pStyle w:val="Heading2"/>
-      </w:pPr>
-      <w:bookmarkStart w:id="13" w:name="_Toc443638786"/>
+        <w:pStyle w:val="2"/>
+      </w:pPr>
+      <w:bookmarkStart w:id="13" w:name="_Toc443683491"/>
       <w:r>
         <w:t>Общ модел</w:t>
       </w:r>
@@ -4475,6 +4682,7 @@
       <w:r>
         <w:rPr>
           <w:noProof/>
+          <w:lang w:val="bg-BG" w:eastAsia="bg-BG"/>
         </w:rPr>
         <w:drawing>
           <wp:inline distT="0" distB="0" distL="0" distR="0" wp14:anchorId="07D123B4" wp14:editId="06777630">
@@ -4527,11 +4735,14 @@
     </w:p>
     <w:p>
       <w:pPr>
-        <w:pStyle w:val="Heading2"/>
-      </w:pPr>
-      <w:bookmarkStart w:id="14" w:name="_Toc443638787"/>
-      <w:r>
-        <w:t>Извличане на хотели ("ИИОЗ")</w:t>
+        <w:pStyle w:val="2"/>
+      </w:pPr>
+      <w:bookmarkStart w:id="14" w:name="_Toc443683492"/>
+      <w:r>
+        <w:t>Извличане на хотели ("ИИ</w:t>
+      </w:r>
+      <w:r>
+        <w:t>")</w:t>
       </w:r>
       <w:bookmarkEnd w:id="14"/>
     </w:p>
@@ -4558,7 +4769,7 @@
       <w:hyperlink r:id="rId12" w:anchor="Xbtb-stylebook">
         <w:r>
           <w:rPr>
-            <w:rStyle w:val="Hyperlink"/>
+            <w:rStyle w:val="af0"/>
             <w:rFonts w:ascii="Verdana" w:eastAsia="Verdana" w:hAnsi="Verdana" w:cs="Verdana"/>
             <w:color w:val="005F00"/>
           </w:rPr>
@@ -4574,7 +4785,7 @@
       <w:hyperlink r:id="rId13" w:anchor="Xbtb-2003">
         <w:r>
           <w:rPr>
-            <w:rStyle w:val="Hyperlink"/>
+            <w:rStyle w:val="af0"/>
             <w:rFonts w:ascii="Verdana" w:eastAsia="Verdana" w:hAnsi="Verdana" w:cs="Verdana"/>
             <w:color w:val="005F00"/>
           </w:rPr>
@@ -4590,7 +4801,7 @@
       <w:hyperlink r:id="rId14" w:anchor="Xbtb-2002">
         <w:r>
           <w:rPr>
-            <w:rStyle w:val="Hyperlink"/>
+            <w:rStyle w:val="af0"/>
             <w:rFonts w:ascii="Verdana" w:eastAsia="Verdana" w:hAnsi="Verdana" w:cs="Verdana"/>
             <w:color w:val="005F00"/>
           </w:rPr>
@@ -4598,7 +4809,7 @@
         </w:r>
         <w:r>
           <w:rPr>
-            <w:rStyle w:val="Hyperlink"/>
+            <w:rStyle w:val="af0"/>
             <w:rFonts w:ascii="Verdana" w:eastAsia="Verdana" w:hAnsi="Verdana" w:cs="Verdana"/>
             <w:i/>
             <w:iCs/>
@@ -4608,7 +4819,7 @@
         </w:r>
         <w:r>
           <w:rPr>
-            <w:rStyle w:val="Hyperlink"/>
+            <w:rStyle w:val="af0"/>
             <w:rFonts w:ascii="Verdana" w:eastAsia="Verdana" w:hAnsi="Verdana" w:cs="Verdana"/>
             <w:color w:val="005F00"/>
           </w:rPr>
@@ -4624,7 +4835,7 @@
       <w:hyperlink r:id="rId15" w:anchor="Xbtb-2004">
         <w:r>
           <w:rPr>
-            <w:rStyle w:val="Hyperlink"/>
+            <w:rStyle w:val="af0"/>
             <w:rFonts w:ascii="Verdana" w:eastAsia="Verdana" w:hAnsi="Verdana" w:cs="Verdana"/>
             <w:color w:val="005F00"/>
           </w:rPr>
@@ -4632,7 +4843,7 @@
         </w:r>
         <w:r>
           <w:rPr>
-            <w:rStyle w:val="Hyperlink"/>
+            <w:rStyle w:val="af0"/>
             <w:rFonts w:ascii="Verdana" w:eastAsia="Verdana" w:hAnsi="Verdana" w:cs="Verdana"/>
             <w:i/>
             <w:iCs/>
@@ -4642,7 +4853,7 @@
         </w:r>
         <w:r>
           <w:rPr>
-            <w:rStyle w:val="Hyperlink"/>
+            <w:rStyle w:val="af0"/>
             <w:rFonts w:ascii="Verdana" w:eastAsia="Verdana" w:hAnsi="Verdana" w:cs="Verdana"/>
             <w:color w:val="005F00"/>
           </w:rPr>
@@ -4669,6 +4880,7 @@
       <w:r>
         <w:rPr>
           <w:noProof/>
+          <w:lang w:val="bg-BG" w:eastAsia="bg-BG"/>
         </w:rPr>
         <w:drawing>
           <wp:inline distT="0" distB="0" distL="0" distR="0" wp14:anchorId="6DA05815" wp14:editId="29FF10DA">
@@ -4737,6 +4949,7 @@
       <w:r>
         <w:rPr>
           <w:noProof/>
+          <w:lang w:val="bg-BG" w:eastAsia="bg-BG"/>
         </w:rPr>
         <w:drawing>
           <wp:inline distT="0" distB="0" distL="0" distR="0" wp14:anchorId="00089328" wp14:editId="3D7C9488">
@@ -4793,7 +5006,7 @@
     </w:p>
     <w:p>
       <w:pPr>
-        <w:pStyle w:val="ListParagraph"/>
+        <w:pStyle w:val="a7"/>
         <w:numPr>
           <w:ilvl w:val="0"/>
           <w:numId w:val="1"/>
@@ -4862,9 +5075,9 @@
     </w:p>
     <w:p>
       <w:pPr>
-        <w:pStyle w:val="Heading3"/>
-      </w:pPr>
-      <w:bookmarkStart w:id="15" w:name="_Toc443638788"/>
+        <w:pStyle w:val="3"/>
+      </w:pPr>
+      <w:bookmarkStart w:id="15" w:name="_Toc443683493"/>
       <w:r>
         <w:t>Скрийншот:</w:t>
       </w:r>
@@ -4874,6 +5087,7 @@
       <w:r>
         <w:rPr>
           <w:noProof/>
+          <w:lang w:val="bg-BG" w:eastAsia="bg-BG"/>
         </w:rPr>
         <w:drawing>
           <wp:inline distT="0" distB="0" distL="0" distR="0" wp14:anchorId="61599314" wp14:editId="083D610B">
@@ -4922,6 +5136,7 @@
       <w:r>
         <w:rPr>
           <w:noProof/>
+          <w:lang w:val="bg-BG" w:eastAsia="bg-BG"/>
         </w:rPr>
         <w:drawing>
           <wp:inline distT="0" distB="0" distL="0" distR="0" wp14:anchorId="3EF65384" wp14:editId="2D084EF6">
@@ -4969,9 +5184,9 @@
     <w:p/>
     <w:p>
       <w:pPr>
-        <w:pStyle w:val="Heading2"/>
-      </w:pPr>
-      <w:bookmarkStart w:id="16" w:name="_Toc443638789"/>
+        <w:pStyle w:val="2"/>
+      </w:pPr>
+      <w:bookmarkStart w:id="16" w:name="_Toc443683494"/>
       <w:r>
         <w:t>Семантичен анализ ("ПОЕЗ")</w:t>
       </w:r>
@@ -4990,7 +5205,7 @@
       <w:hyperlink r:id="rId20">
         <w:r>
           <w:rPr>
-            <w:rStyle w:val="Hyperlink"/>
+            <w:rStyle w:val="af0"/>
             <w:rFonts w:ascii="Calibri" w:eastAsia="Calibri" w:hAnsi="Calibri" w:cs="Calibri"/>
           </w:rPr>
           <w:t>http://www.cs.cmu.edu/~tom/book.html</w:t>
@@ -5018,9 +5233,9 @@
     </w:p>
     <w:p>
       <w:pPr>
-        <w:pStyle w:val="Heading3"/>
-      </w:pPr>
-      <w:bookmarkStart w:id="17" w:name="_Toc443638790"/>
+        <w:pStyle w:val="3"/>
+      </w:pPr>
+      <w:bookmarkStart w:id="17" w:name="_Toc443683495"/>
       <w:r>
         <w:lastRenderedPageBreak/>
         <w:t>Използван алгоритъм за построяване на "Наивен Бейсов класификатор":</w:t>
@@ -5031,6 +5246,7 @@
       <w:r>
         <w:rPr>
           <w:noProof/>
+          <w:lang w:val="bg-BG" w:eastAsia="bg-BG"/>
         </w:rPr>
         <w:drawing>
           <wp:inline distT="0" distB="0" distL="0" distR="0" wp14:anchorId="0E265F51" wp14:editId="378E42F1">
@@ -5077,9 +5293,9 @@
     </w:p>
     <w:p>
       <w:pPr>
-        <w:pStyle w:val="Heading3"/>
-      </w:pPr>
-      <w:bookmarkStart w:id="18" w:name="_Toc443638791"/>
+        <w:pStyle w:val="3"/>
+      </w:pPr>
+      <w:bookmarkStart w:id="18" w:name="_Toc443683496"/>
       <w:r>
         <w:t>Примерни обучаващи коментари:</w:t>
       </w:r>
@@ -5087,7 +5303,7 @@
     </w:p>
     <w:p>
       <w:pPr>
-        <w:pStyle w:val="ListParagraph"/>
+        <w:pStyle w:val="a7"/>
         <w:numPr>
           <w:ilvl w:val="0"/>
           <w:numId w:val="1"/>
@@ -5101,6 +5317,7 @@
       <w:r>
         <w:rPr>
           <w:noProof/>
+          <w:lang w:val="bg-BG" w:eastAsia="bg-BG"/>
         </w:rPr>
         <w:drawing>
           <wp:inline distT="0" distB="0" distL="0" distR="0" wp14:anchorId="3DC3C1C8" wp14:editId="22DFD462">
@@ -5147,7 +5364,7 @@
     </w:p>
     <w:p>
       <w:pPr>
-        <w:pStyle w:val="ListParagraph"/>
+        <w:pStyle w:val="a7"/>
         <w:numPr>
           <w:ilvl w:val="0"/>
           <w:numId w:val="1"/>
@@ -5161,6 +5378,7 @@
       <w:r>
         <w:rPr>
           <w:noProof/>
+          <w:lang w:val="bg-BG" w:eastAsia="bg-BG"/>
         </w:rPr>
         <w:drawing>
           <wp:inline distT="0" distB="0" distL="0" distR="0" wp14:anchorId="1A831087" wp14:editId="50CD271A">
@@ -5207,9 +5425,9 @@
     </w:p>
     <w:p>
       <w:pPr>
-        <w:pStyle w:val="Heading3"/>
-      </w:pPr>
-      <w:bookmarkStart w:id="19" w:name="_Toc443638792"/>
+        <w:pStyle w:val="3"/>
+      </w:pPr>
+      <w:bookmarkStart w:id="19" w:name="_Toc443683497"/>
       <w:r>
         <w:t>Примерен тестов коментар:</w:t>
       </w:r>
@@ -5219,6 +5437,7 @@
       <w:r>
         <w:rPr>
           <w:noProof/>
+          <w:lang w:val="bg-BG" w:eastAsia="bg-BG"/>
         </w:rPr>
         <w:drawing>
           <wp:inline distT="0" distB="0" distL="0" distR="0" wp14:anchorId="3607D93D" wp14:editId="7EBA79D2">
@@ -5274,6 +5493,7 @@
       <w:r>
         <w:rPr>
           <w:noProof/>
+          <w:lang w:val="bg-BG" w:eastAsia="bg-BG"/>
         </w:rPr>
         <w:drawing>
           <wp:inline distT="0" distB="0" distL="0" distR="0" wp14:anchorId="53B4A9C2" wp14:editId="208BF4AE">
@@ -5320,9 +5540,9 @@
     </w:p>
     <w:p>
       <w:pPr>
-        <w:pStyle w:val="Heading1"/>
-      </w:pPr>
-      <w:bookmarkStart w:id="20" w:name="_Toc443638793"/>
+        <w:pStyle w:val="1"/>
+      </w:pPr>
+      <w:bookmarkStart w:id="20" w:name="_Toc443683498"/>
       <w:r>
         <w:t>Резултати от експерименти</w:t>
       </w:r>
@@ -5335,11 +5555,14 @@
     </w:p>
     <w:p>
       <w:pPr>
-        <w:pStyle w:val="Heading2"/>
-      </w:pPr>
-      <w:bookmarkStart w:id="21" w:name="_Toc443638794"/>
-      <w:r>
-        <w:t>Извличане на хотели ("ИИОЗ")</w:t>
+        <w:pStyle w:val="2"/>
+      </w:pPr>
+      <w:bookmarkStart w:id="21" w:name="_Toc443683499"/>
+      <w:r>
+        <w:t>Извличане на хотели ("ИИ</w:t>
+      </w:r>
+      <w:r>
+        <w:t>")</w:t>
       </w:r>
       <w:bookmarkEnd w:id="21"/>
     </w:p>
@@ -5357,52 +5580,76 @@
           <w:rFonts w:ascii="Calibri" w:eastAsia="Calibri" w:hAnsi="Calibri" w:cs="Calibri"/>
         </w:rPr>
       </w:pPr>
+      <w:proofErr w:type="gramStart"/>
       <w:r>
         <w:rPr>
           <w:rFonts w:ascii="Calibri" w:eastAsia="Calibri" w:hAnsi="Calibri" w:cs="Calibri"/>
         </w:rPr>
-        <w:t xml:space="preserve">Precision : 0.94286 </w:t>
-      </w:r>
-    </w:p>
-    <w:p>
-      <w:pPr>
+        <w:t>Precision :</w:t>
+      </w:r>
+      <w:proofErr w:type="gramEnd"/>
+      <w:r>
         <w:rPr>
           <w:rFonts w:ascii="Calibri" w:eastAsia="Calibri" w:hAnsi="Calibri" w:cs="Calibri"/>
         </w:rPr>
-      </w:pPr>
-      <w:r>
+        <w:t xml:space="preserve"> 0.94286 </w:t>
+      </w:r>
+    </w:p>
+    <w:p>
+      <w:pPr>
         <w:rPr>
           <w:rFonts w:ascii="Calibri" w:eastAsia="Calibri" w:hAnsi="Calibri" w:cs="Calibri"/>
         </w:rPr>
-        <w:t xml:space="preserve">Recall : 0.82500 </w:t>
-      </w:r>
-    </w:p>
-    <w:p>
-      <w:pPr>
+      </w:pPr>
+      <w:proofErr w:type="gramStart"/>
+      <w:r>
         <w:rPr>
           <w:rFonts w:ascii="Calibri" w:eastAsia="Calibri" w:hAnsi="Calibri" w:cs="Calibri"/>
         </w:rPr>
-      </w:pPr>
+        <w:t>Recall :</w:t>
+      </w:r>
+      <w:proofErr w:type="gramEnd"/>
       <w:r>
         <w:rPr>
           <w:rFonts w:ascii="Calibri" w:eastAsia="Calibri" w:hAnsi="Calibri" w:cs="Calibri"/>
         </w:rPr>
-        <w:t xml:space="preserve">F1 : 0.88000 </w:t>
-      </w:r>
-    </w:p>
-    <w:p>
-      <w:r>
+        <w:t xml:space="preserve"> 0.82500 </w:t>
+      </w:r>
+    </w:p>
+    <w:p>
+      <w:pPr>
         <w:rPr>
           <w:rFonts w:ascii="Calibri" w:eastAsia="Calibri" w:hAnsi="Calibri" w:cs="Calibri"/>
         </w:rPr>
+      </w:pPr>
+      <w:proofErr w:type="gramStart"/>
+      <w:r>
+        <w:rPr>
+          <w:rFonts w:ascii="Calibri" w:eastAsia="Calibri" w:hAnsi="Calibri" w:cs="Calibri"/>
+        </w:rPr>
+        <w:t>F1 :</w:t>
+      </w:r>
+      <w:proofErr w:type="gramEnd"/>
+      <w:r>
+        <w:rPr>
+          <w:rFonts w:ascii="Calibri" w:eastAsia="Calibri" w:hAnsi="Calibri" w:cs="Calibri"/>
+        </w:rPr>
+        <w:t xml:space="preserve"> 0.88000 </w:t>
+      </w:r>
+    </w:p>
+    <w:p>
+      <w:r>
+        <w:rPr>
+          <w:rFonts w:ascii="Calibri" w:eastAsia="Calibri" w:hAnsi="Calibri" w:cs="Calibri"/>
+        </w:rPr>
         <w:t xml:space="preserve">-------------------------------------- </w:t>
       </w:r>
     </w:p>
     <w:p>
       <w:pPr>
-        <w:pStyle w:val="Heading2"/>
-      </w:pPr>
-      <w:bookmarkStart w:id="22" w:name="_Toc443638795"/>
+        <w:pStyle w:val="2"/>
+      </w:pPr>
+      <w:bookmarkStart w:id="22" w:name="_Toc443683500"/>
       <w:r>
         <w:t>Семантичен анализ ("ПОЕЗ")</w:t>
       </w:r>
@@ -5533,23 +5780,65 @@
         <w:rPr>
           <w:rFonts w:ascii="Calibri" w:eastAsia="Calibri" w:hAnsi="Calibri" w:cs="Calibri"/>
         </w:rPr>
-        <w:t xml:space="preserve">Precision overall : 0.86047 </w:t>
-      </w:r>
-    </w:p>
-    <w:p>
+        <w:t xml:space="preserve">Precision </w:t>
+      </w:r>
+      <w:proofErr w:type="gramStart"/>
       <w:r>
         <w:rPr>
           <w:rFonts w:ascii="Calibri" w:eastAsia="Calibri" w:hAnsi="Calibri" w:cs="Calibri"/>
         </w:rPr>
-        <w:t xml:space="preserve">Recall overall : 0.86047 </w:t>
-      </w:r>
-    </w:p>
-    <w:p>
+        <w:t>overall :</w:t>
+      </w:r>
+      <w:proofErr w:type="gramEnd"/>
       <w:r>
         <w:rPr>
           <w:rFonts w:ascii="Calibri" w:eastAsia="Calibri" w:hAnsi="Calibri" w:cs="Calibri"/>
         </w:rPr>
-        <w:t xml:space="preserve">F1 overall : 0.86047 </w:t>
+        <w:t xml:space="preserve"> 0.86047 </w:t>
+      </w:r>
+    </w:p>
+    <w:p>
+      <w:r>
+        <w:rPr>
+          <w:rFonts w:ascii="Calibri" w:eastAsia="Calibri" w:hAnsi="Calibri" w:cs="Calibri"/>
+        </w:rPr>
+        <w:t xml:space="preserve">Recall </w:t>
+      </w:r>
+      <w:proofErr w:type="gramStart"/>
+      <w:r>
+        <w:rPr>
+          <w:rFonts w:ascii="Calibri" w:eastAsia="Calibri" w:hAnsi="Calibri" w:cs="Calibri"/>
+        </w:rPr>
+        <w:t>overall :</w:t>
+      </w:r>
+      <w:proofErr w:type="gramEnd"/>
+      <w:r>
+        <w:rPr>
+          <w:rFonts w:ascii="Calibri" w:eastAsia="Calibri" w:hAnsi="Calibri" w:cs="Calibri"/>
+        </w:rPr>
+        <w:t xml:space="preserve"> 0.86047 </w:t>
+      </w:r>
+    </w:p>
+    <w:p>
+      <w:r>
+        <w:rPr>
+          <w:rFonts w:ascii="Calibri" w:eastAsia="Calibri" w:hAnsi="Calibri" w:cs="Calibri"/>
+        </w:rPr>
+        <w:t xml:space="preserve">F1 </w:t>
+      </w:r>
+      <w:proofErr w:type="gramStart"/>
+      <w:r>
+        <w:rPr>
+          <w:rFonts w:ascii="Calibri" w:eastAsia="Calibri" w:hAnsi="Calibri" w:cs="Calibri"/>
+        </w:rPr>
+        <w:t>overall :</w:t>
+      </w:r>
+      <w:proofErr w:type="gramEnd"/>
+      <w:r>
+        <w:rPr>
+          <w:rFonts w:ascii="Calibri" w:eastAsia="Calibri" w:hAnsi="Calibri" w:cs="Calibri"/>
+        </w:rPr>
+        <w:t xml:space="preserve"> 0.86047 </w:t>
       </w:r>
     </w:p>
     <w:p>
@@ -5573,9 +5862,9 @@
     </w:p>
     <w:p>
       <w:pPr>
-        <w:pStyle w:val="Heading1"/>
-      </w:pPr>
-      <w:bookmarkStart w:id="23" w:name="_Toc443638796"/>
+        <w:pStyle w:val="1"/>
+      </w:pPr>
+      <w:bookmarkStart w:id="23" w:name="_Toc443683501"/>
       <w:r>
         <w:lastRenderedPageBreak/>
         <w:t>Заключение и бъдещо развитие</w:t>
@@ -5589,11 +5878,14 @@
     </w:p>
     <w:p>
       <w:pPr>
-        <w:pStyle w:val="Heading2"/>
-      </w:pPr>
-      <w:bookmarkStart w:id="24" w:name="_Toc443638797"/>
-      <w:r>
-        <w:t>Извличане на хотели ("ИИОЗ")</w:t>
+        <w:pStyle w:val="2"/>
+      </w:pPr>
+      <w:bookmarkStart w:id="24" w:name="_Toc443683502"/>
+      <w:r>
+        <w:t>Извличане на хотели ("ИИ</w:t>
+      </w:r>
+      <w:r>
+        <w:t>")</w:t>
       </w:r>
       <w:bookmarkEnd w:id="24"/>
     </w:p>
@@ -5604,7 +5896,7 @@
     </w:p>
     <w:p>
       <w:pPr>
-        <w:pStyle w:val="ListParagraph"/>
+        <w:pStyle w:val="a7"/>
         <w:numPr>
           <w:ilvl w:val="0"/>
           <w:numId w:val="1"/>
@@ -5616,7 +5908,7 @@
     </w:p>
     <w:p>
       <w:pPr>
-        <w:pStyle w:val="ListParagraph"/>
+        <w:pStyle w:val="a7"/>
         <w:numPr>
           <w:ilvl w:val="0"/>
           <w:numId w:val="1"/>
@@ -5628,7 +5920,7 @@
     </w:p>
     <w:p>
       <w:pPr>
-        <w:pStyle w:val="ListParagraph"/>
+        <w:pStyle w:val="a7"/>
         <w:numPr>
           <w:ilvl w:val="0"/>
           <w:numId w:val="1"/>
@@ -5640,9 +5932,9 @@
     </w:p>
     <w:p>
       <w:pPr>
-        <w:pStyle w:val="Heading2"/>
-      </w:pPr>
-      <w:bookmarkStart w:id="25" w:name="_Toc443638798"/>
+        <w:pStyle w:val="2"/>
+      </w:pPr>
+      <w:bookmarkStart w:id="25" w:name="_Toc443683503"/>
       <w:r>
         <w:t>Семантичен анализ ("ПОЕЗ")</w:t>
       </w:r>
@@ -5655,9 +5947,9 @@
     </w:p>
     <w:p>
       <w:pPr>
-        <w:pStyle w:val="Heading1"/>
-      </w:pPr>
-      <w:bookmarkStart w:id="26" w:name="_Toc443638799"/>
+        <w:pStyle w:val="1"/>
+      </w:pPr>
+      <w:bookmarkStart w:id="26" w:name="_Toc443683504"/>
       <w:r>
         <w:t>Разпределение на задачите</w:t>
       </w:r>
@@ -5665,15 +5957,16 @@
     </w:p>
     <w:p>
       <w:pPr>
-        <w:ind w:left="-1134"/>
+        <w:ind w:left="-1276"/>
       </w:pPr>
       <w:r>
         <w:rPr>
           <w:noProof/>
+          <w:lang w:val="bg-BG" w:eastAsia="bg-BG"/>
         </w:rPr>
         <w:drawing>
-          <wp:inline distT="0" distB="0" distL="0" distR="0" wp14:anchorId="42602C3D" wp14:editId="27659DFE">
-            <wp:extent cx="4323080" cy="7590298"/>
+          <wp:inline distT="0" distB="0" distL="0" distR="0" wp14:anchorId="42602C3D" wp14:editId="3F7050E0">
+            <wp:extent cx="7868285" cy="3074033"/>
             <wp:effectExtent l="0" t="0" r="0" b="0"/>
             <wp:docPr id="2144438799" name="picture"/>
             <wp:cNvGraphicFramePr>
@@ -5699,9 +5992,9 @@
                     </a:stretch>
                   </pic:blipFill>
                   <pic:spPr>
-                    <a:xfrm rot="5400000">
+                    <a:xfrm>
                       <a:off x="0" y="0"/>
-                      <a:ext cx="4328535" cy="7599876"/>
+                      <a:ext cx="7887834" cy="3081671"/>
                     </a:xfrm>
                     <a:prstGeom prst="rect">
                       <a:avLst/>
@@ -5716,11 +6009,10 @@
     </w:p>
     <w:p>
       <w:pPr>
-        <w:pStyle w:val="Heading1"/>
-      </w:pPr>
-      <w:bookmarkStart w:id="27" w:name="_Toc443638800"/>
-      <w:r>
-        <w:lastRenderedPageBreak/>
+        <w:pStyle w:val="1"/>
+      </w:pPr>
+      <w:bookmarkStart w:id="27" w:name="_Toc443683505"/>
+      <w:r>
         <w:t>Код на проекта</w:t>
       </w:r>
       <w:bookmarkEnd w:id="27"/>
@@ -5743,9 +6035,14 @@
     </w:p>
     <w:p>
       <w:pPr>
-        <w:pStyle w:val="Heading1"/>
-      </w:pPr>
-      <w:bookmarkStart w:id="28" w:name="_Toc443638801"/>
+        <w:pStyle w:val="1"/>
+      </w:pPr>
+    </w:p>
+    <w:p>
+      <w:pPr>
+        <w:pStyle w:val="1"/>
+      </w:pPr>
+      <w:bookmarkStart w:id="28" w:name="_Toc443683506"/>
       <w:r>
         <w:t>Литература и използвани източници</w:t>
       </w:r>
@@ -5753,7 +6050,7 @@
     </w:p>
     <w:p>
       <w:pPr>
-        <w:pStyle w:val="ListParagraph"/>
+        <w:pStyle w:val="a7"/>
         <w:numPr>
           <w:ilvl w:val="0"/>
           <w:numId w:val="4"/>
@@ -5765,7 +6062,7 @@
     </w:p>
     <w:p>
       <w:pPr>
-        <w:pStyle w:val="ListParagraph"/>
+        <w:pStyle w:val="a7"/>
         <w:numPr>
           <w:ilvl w:val="1"/>
           <w:numId w:val="4"/>
@@ -5783,7 +6080,7 @@
     </w:p>
     <w:p>
       <w:pPr>
-        <w:pStyle w:val="ListParagraph"/>
+        <w:pStyle w:val="a7"/>
         <w:numPr>
           <w:ilvl w:val="1"/>
           <w:numId w:val="4"/>
@@ -5801,7 +6098,7 @@
     </w:p>
     <w:p>
       <w:pPr>
-        <w:pStyle w:val="ListParagraph"/>
+        <w:pStyle w:val="a7"/>
         <w:numPr>
           <w:ilvl w:val="0"/>
           <w:numId w:val="4"/>
@@ -5816,7 +6113,7 @@
     </w:p>
     <w:p>
       <w:pPr>
-        <w:pStyle w:val="ListParagraph"/>
+        <w:pStyle w:val="a7"/>
         <w:numPr>
           <w:ilvl w:val="1"/>
           <w:numId w:val="4"/>
@@ -5825,7 +6122,7 @@
       <w:hyperlink r:id="rId29">
         <w:r>
           <w:rPr>
-            <w:rStyle w:val="Hyperlink"/>
+            <w:rStyle w:val="af0"/>
           </w:rPr>
           <w:t>http://www.bg-mamma.com/</w:t>
         </w:r>
@@ -5833,7 +6130,7 @@
     </w:p>
     <w:p>
       <w:pPr>
-        <w:pStyle w:val="ListParagraph"/>
+        <w:pStyle w:val="a7"/>
         <w:numPr>
           <w:ilvl w:val="0"/>
           <w:numId w:val="4"/>
@@ -5845,7 +6142,7 @@
     </w:p>
     <w:p>
       <w:pPr>
-        <w:pStyle w:val="ListParagraph"/>
+        <w:pStyle w:val="a7"/>
         <w:numPr>
           <w:ilvl w:val="0"/>
           <w:numId w:val="4"/>
@@ -5857,7 +6154,7 @@
     </w:p>
     <w:p>
       <w:pPr>
-        <w:pStyle w:val="ListParagraph"/>
+        <w:pStyle w:val="a7"/>
         <w:numPr>
           <w:ilvl w:val="0"/>
           <w:numId w:val="4"/>
@@ -5866,7 +6163,7 @@
       <w:hyperlink r:id="rId30" w:history="1">
         <w:r>
           <w:rPr>
-            <w:rStyle w:val="Hyperlink"/>
+            <w:rStyle w:val="af0"/>
           </w:rPr>
           <w:t>https://gate.ac.uk/</w:t>
         </w:r>
@@ -5874,7 +6171,7 @@
     </w:p>
     <w:p>
       <w:pPr>
-        <w:pStyle w:val="ListParagraph"/>
+        <w:pStyle w:val="a7"/>
         <w:numPr>
           <w:ilvl w:val="0"/>
           <w:numId w:val="4"/>
@@ -5889,7 +6186,7 @@
     </w:p>
     <w:p>
       <w:pPr>
-        <w:pStyle w:val="ListParagraph"/>
+        <w:pStyle w:val="a7"/>
         <w:numPr>
           <w:ilvl w:val="0"/>
           <w:numId w:val="4"/>
@@ -5965,7 +6262,7 @@
     <w:sdtContent>
       <w:p>
         <w:pPr>
-          <w:pStyle w:val="Footer"/>
+          <w:pStyle w:val="ac"/>
           <w:jc w:val="right"/>
         </w:pPr>
         <w:r>
@@ -5994,7 +6291,7 @@
   </w:sdt>
   <w:p>
     <w:pPr>
-      <w:pStyle w:val="Footer"/>
+      <w:pStyle w:val="ac"/>
     </w:pPr>
   </w:p>
 </w:ftr>
@@ -6044,7 +6341,7 @@
         </w:tcPr>
         <w:p>
           <w:pPr>
-            <w:pStyle w:val="Header"/>
+            <w:pStyle w:val="aa"/>
             <w:ind w:left="-115"/>
           </w:pPr>
         </w:p>
@@ -6055,7 +6352,7 @@
         </w:tcPr>
         <w:p>
           <w:pPr>
-            <w:pStyle w:val="Header"/>
+            <w:pStyle w:val="aa"/>
             <w:jc w:val="center"/>
           </w:pPr>
         </w:p>
@@ -6066,7 +6363,7 @@
         </w:tcPr>
         <w:p>
           <w:pPr>
-            <w:pStyle w:val="Header"/>
+            <w:pStyle w:val="aa"/>
             <w:ind w:right="-115"/>
             <w:jc w:val="right"/>
           </w:pPr>
@@ -6076,7 +6373,7 @@
   </w:tbl>
   <w:p>
     <w:pPr>
-      <w:pStyle w:val="Header"/>
+      <w:pStyle w:val="aa"/>
     </w:pPr>
   </w:p>
 </w:hdr>
@@ -7056,16 +7353,16 @@
     <w:lsdException w:name="List Table 6 Colorful Accent 6" w:uiPriority="51"/>
     <w:lsdException w:name="List Table 7 Colorful Accent 6" w:uiPriority="52"/>
   </w:latentStyles>
-  <w:style w:type="paragraph" w:default="1" w:styleId="Normal">
+  <w:style w:type="paragraph" w:default="1" w:styleId="a">
     <w:name w:val="Normal"/>
     <w:qFormat/>
     <w:rsid w:val="00C7335F"/>
   </w:style>
-  <w:style w:type="paragraph" w:styleId="Heading1">
+  <w:style w:type="paragraph" w:styleId="1">
     <w:name w:val="heading 1"/>
-    <w:basedOn w:val="Normal"/>
-    <w:next w:val="Normal"/>
-    <w:link w:val="Heading1Char"/>
+    <w:basedOn w:val="a"/>
+    <w:next w:val="a"/>
+    <w:link w:val="10"/>
     <w:uiPriority w:val="9"/>
     <w:qFormat/>
     <w:rsid w:val="00C7335F"/>
@@ -7085,11 +7382,11 @@
       <w:szCs w:val="36"/>
     </w:rPr>
   </w:style>
-  <w:style w:type="paragraph" w:styleId="Heading2">
+  <w:style w:type="paragraph" w:styleId="2">
     <w:name w:val="heading 2"/>
-    <w:basedOn w:val="Normal"/>
-    <w:next w:val="Normal"/>
-    <w:link w:val="Heading2Char"/>
+    <w:basedOn w:val="a"/>
+    <w:next w:val="a"/>
+    <w:link w:val="20"/>
     <w:uiPriority w:val="9"/>
     <w:unhideWhenUsed/>
     <w:qFormat/>
@@ -7107,11 +7404,11 @@
       <w:szCs w:val="28"/>
     </w:rPr>
   </w:style>
-  <w:style w:type="paragraph" w:styleId="Heading3">
+  <w:style w:type="paragraph" w:styleId="3">
     <w:name w:val="heading 3"/>
-    <w:basedOn w:val="Normal"/>
-    <w:next w:val="Normal"/>
-    <w:link w:val="Heading3Char"/>
+    <w:basedOn w:val="a"/>
+    <w:next w:val="a"/>
+    <w:link w:val="30"/>
     <w:uiPriority w:val="9"/>
     <w:semiHidden/>
     <w:unhideWhenUsed/>
@@ -7130,11 +7427,11 @@
       <w:szCs w:val="26"/>
     </w:rPr>
   </w:style>
-  <w:style w:type="paragraph" w:styleId="Heading4">
+  <w:style w:type="paragraph" w:styleId="4">
     <w:name w:val="heading 4"/>
-    <w:basedOn w:val="Normal"/>
-    <w:next w:val="Normal"/>
-    <w:link w:val="Heading4Char"/>
+    <w:basedOn w:val="a"/>
+    <w:next w:val="a"/>
+    <w:link w:val="40"/>
     <w:uiPriority w:val="9"/>
     <w:semiHidden/>
     <w:unhideWhenUsed/>
@@ -7152,11 +7449,11 @@
       <w:szCs w:val="24"/>
     </w:rPr>
   </w:style>
-  <w:style w:type="paragraph" w:styleId="Heading5">
+  <w:style w:type="paragraph" w:styleId="5">
     <w:name w:val="heading 5"/>
-    <w:basedOn w:val="Normal"/>
-    <w:next w:val="Normal"/>
-    <w:link w:val="Heading5Char"/>
+    <w:basedOn w:val="a"/>
+    <w:next w:val="a"/>
+    <w:link w:val="50"/>
     <w:uiPriority w:val="9"/>
     <w:semiHidden/>
     <w:unhideWhenUsed/>
@@ -7176,11 +7473,11 @@
       <w:szCs w:val="22"/>
     </w:rPr>
   </w:style>
-  <w:style w:type="paragraph" w:styleId="Heading6">
+  <w:style w:type="paragraph" w:styleId="6">
     <w:name w:val="heading 6"/>
-    <w:basedOn w:val="Normal"/>
-    <w:next w:val="Normal"/>
-    <w:link w:val="Heading6Char"/>
+    <w:basedOn w:val="a"/>
+    <w:next w:val="a"/>
+    <w:link w:val="60"/>
     <w:uiPriority w:val="9"/>
     <w:semiHidden/>
     <w:unhideWhenUsed/>
@@ -7197,11 +7494,11 @@
       <w:color w:val="595959" w:themeColor="text1" w:themeTint="A6"/>
     </w:rPr>
   </w:style>
-  <w:style w:type="paragraph" w:styleId="Heading7">
+  <w:style w:type="paragraph" w:styleId="7">
     <w:name w:val="heading 7"/>
-    <w:basedOn w:val="Normal"/>
-    <w:next w:val="Normal"/>
-    <w:link w:val="Heading7Char"/>
+    <w:basedOn w:val="a"/>
+    <w:next w:val="a"/>
+    <w:link w:val="70"/>
     <w:uiPriority w:val="9"/>
     <w:semiHidden/>
     <w:unhideWhenUsed/>
@@ -7220,11 +7517,11 @@
       <w:color w:val="595959" w:themeColor="text1" w:themeTint="A6"/>
     </w:rPr>
   </w:style>
-  <w:style w:type="paragraph" w:styleId="Heading8">
+  <w:style w:type="paragraph" w:styleId="8">
     <w:name w:val="heading 8"/>
-    <w:basedOn w:val="Normal"/>
-    <w:next w:val="Normal"/>
-    <w:link w:val="Heading8Char"/>
+    <w:basedOn w:val="a"/>
+    <w:next w:val="a"/>
+    <w:link w:val="80"/>
     <w:uiPriority w:val="9"/>
     <w:semiHidden/>
     <w:unhideWhenUsed/>
@@ -7242,11 +7539,11 @@
       <w:color w:val="595959" w:themeColor="text1" w:themeTint="A6"/>
     </w:rPr>
   </w:style>
-  <w:style w:type="paragraph" w:styleId="Heading9">
+  <w:style w:type="paragraph" w:styleId="9">
     <w:name w:val="heading 9"/>
-    <w:basedOn w:val="Normal"/>
-    <w:next w:val="Normal"/>
-    <w:link w:val="Heading9Char"/>
+    <w:basedOn w:val="a"/>
+    <w:next w:val="a"/>
+    <w:link w:val="90"/>
     <w:uiPriority w:val="9"/>
     <w:semiHidden/>
     <w:unhideWhenUsed/>
@@ -7266,13 +7563,13 @@
       <w:color w:val="595959" w:themeColor="text1" w:themeTint="A6"/>
     </w:rPr>
   </w:style>
-  <w:style w:type="character" w:default="1" w:styleId="DefaultParagraphFont">
+  <w:style w:type="character" w:default="1" w:styleId="a0">
     <w:name w:val="Default Paragraph Font"/>
     <w:uiPriority w:val="1"/>
     <w:semiHidden/>
     <w:unhideWhenUsed/>
   </w:style>
-  <w:style w:type="table" w:default="1" w:styleId="TableNormal">
+  <w:style w:type="table" w:default="1" w:styleId="a1">
     <w:name w:val="Normal Table"/>
     <w:uiPriority w:val="99"/>
     <w:semiHidden/>
@@ -7287,16 +7584,16 @@
       </w:tblCellMar>
     </w:tblPr>
   </w:style>
-  <w:style w:type="numbering" w:default="1" w:styleId="NoList">
+  <w:style w:type="numbering" w:default="1" w:styleId="a2">
     <w:name w:val="No List"/>
     <w:uiPriority w:val="99"/>
     <w:semiHidden/>
     <w:unhideWhenUsed/>
   </w:style>
-  <w:style w:type="character" w:customStyle="1" w:styleId="Heading1Char">
-    <w:name w:val="Heading 1 Char"/>
-    <w:basedOn w:val="DefaultParagraphFont"/>
-    <w:link w:val="Heading1"/>
+  <w:style w:type="character" w:customStyle="1" w:styleId="10">
+    <w:name w:val="Заглавие 1 Знак"/>
+    <w:basedOn w:val="a0"/>
+    <w:link w:val="1"/>
     <w:uiPriority w:val="9"/>
     <w:rsid w:val="00C7335F"/>
     <w:rPr>
@@ -7306,10 +7603,10 @@
       <w:szCs w:val="36"/>
     </w:rPr>
   </w:style>
-  <w:style w:type="character" w:customStyle="1" w:styleId="TitleChar">
-    <w:name w:val="Title Char"/>
-    <w:basedOn w:val="DefaultParagraphFont"/>
-    <w:link w:val="Title"/>
+  <w:style w:type="character" w:customStyle="1" w:styleId="a3">
+    <w:name w:val="Заглавие Знак"/>
+    <w:basedOn w:val="a0"/>
+    <w:link w:val="a4"/>
     <w:uiPriority w:val="10"/>
     <w:rsid w:val="00C7335F"/>
     <w:rPr>
@@ -7320,11 +7617,11 @@
       <w:szCs w:val="80"/>
     </w:rPr>
   </w:style>
-  <w:style w:type="paragraph" w:styleId="Title">
+  <w:style w:type="paragraph" w:styleId="a4">
     <w:name w:val="Title"/>
-    <w:basedOn w:val="Normal"/>
-    <w:next w:val="Normal"/>
-    <w:link w:val="TitleChar"/>
+    <w:basedOn w:val="a"/>
+    <w:next w:val="a"/>
+    <w:link w:val="a3"/>
     <w:uiPriority w:val="10"/>
     <w:qFormat/>
     <w:rsid w:val="00C7335F"/>
@@ -7340,10 +7637,10 @@
       <w:szCs w:val="80"/>
     </w:rPr>
   </w:style>
-  <w:style w:type="character" w:customStyle="1" w:styleId="SubtitleChar">
-    <w:name w:val="Subtitle Char"/>
-    <w:basedOn w:val="DefaultParagraphFont"/>
-    <w:link w:val="Subtitle"/>
+  <w:style w:type="character" w:customStyle="1" w:styleId="a5">
+    <w:name w:val="Подзаглавие Знак"/>
+    <w:basedOn w:val="a0"/>
+    <w:link w:val="a6"/>
     <w:uiPriority w:val="11"/>
     <w:rsid w:val="00C7335F"/>
     <w:rPr>
@@ -7353,11 +7650,11 @@
       <w:szCs w:val="30"/>
     </w:rPr>
   </w:style>
-  <w:style w:type="paragraph" w:styleId="Subtitle">
+  <w:style w:type="paragraph" w:styleId="a6">
     <w:name w:val="Subtitle"/>
-    <w:basedOn w:val="Normal"/>
-    <w:next w:val="Normal"/>
-    <w:link w:val="SubtitleChar"/>
+    <w:basedOn w:val="a"/>
+    <w:next w:val="a"/>
+    <w:link w:val="a5"/>
     <w:uiPriority w:val="11"/>
     <w:qFormat/>
     <w:rsid w:val="00C7335F"/>
@@ -7374,10 +7671,10 @@
       <w:szCs w:val="30"/>
     </w:rPr>
   </w:style>
-  <w:style w:type="character" w:customStyle="1" w:styleId="Heading2Char">
-    <w:name w:val="Heading 2 Char"/>
-    <w:basedOn w:val="DefaultParagraphFont"/>
-    <w:link w:val="Heading2"/>
+  <w:style w:type="character" w:customStyle="1" w:styleId="20">
+    <w:name w:val="Заглавие 2 Знак"/>
+    <w:basedOn w:val="a0"/>
+    <w:link w:val="2"/>
     <w:uiPriority w:val="9"/>
     <w:rsid w:val="00C7335F"/>
     <w:rPr>
@@ -7387,9 +7684,9 @@
       <w:szCs w:val="28"/>
     </w:rPr>
   </w:style>
-  <w:style w:type="paragraph" w:styleId="ListParagraph">
+  <w:style w:type="paragraph" w:styleId="a7">
     <w:name w:val="List Paragraph"/>
-    <w:basedOn w:val="Normal"/>
+    <w:basedOn w:val="a"/>
     <w:uiPriority w:val="34"/>
     <w:qFormat/>
     <w:pPr>
@@ -7397,9 +7694,9 @@
       <w:contextualSpacing/>
     </w:pPr>
   </w:style>
-  <w:style w:type="table" w:styleId="TableGrid">
+  <w:style w:type="table" w:styleId="a8">
     <w:name w:val="Table Grid"/>
-    <w:basedOn w:val="TableNormal"/>
+    <w:basedOn w:val="a1"/>
     <w:uiPriority w:val="59"/>
     <w:rsid w:val="00FB4123"/>
     <w:pPr>
@@ -7416,16 +7713,16 @@
       </w:tblBorders>
     </w:tblPr>
   </w:style>
-  <w:style w:type="character" w:customStyle="1" w:styleId="HeaderChar">
-    <w:name w:val="Header Char"/>
-    <w:basedOn w:val="DefaultParagraphFont"/>
-    <w:link w:val="Header"/>
+  <w:style w:type="character" w:customStyle="1" w:styleId="a9">
+    <w:name w:val="Горен колонтитул Знак"/>
+    <w:basedOn w:val="a0"/>
+    <w:link w:val="aa"/>
     <w:uiPriority w:val="99"/>
   </w:style>
-  <w:style w:type="paragraph" w:styleId="Header">
+  <w:style w:type="paragraph" w:styleId="aa">
     <w:name w:val="header"/>
-    <w:basedOn w:val="Normal"/>
-    <w:link w:val="HeaderChar"/>
+    <w:basedOn w:val="a"/>
+    <w:link w:val="a9"/>
     <w:uiPriority w:val="99"/>
     <w:unhideWhenUsed/>
     <w:pPr>
@@ -7436,16 +7733,16 @@
       <w:spacing w:after="0" w:line="240" w:lineRule="auto"/>
     </w:pPr>
   </w:style>
-  <w:style w:type="character" w:customStyle="1" w:styleId="FooterChar">
-    <w:name w:val="Footer Char"/>
-    <w:basedOn w:val="DefaultParagraphFont"/>
-    <w:link w:val="Footer"/>
+  <w:style w:type="character" w:customStyle="1" w:styleId="ab">
+    <w:name w:val="Долен колонтитул Знак"/>
+    <w:basedOn w:val="a0"/>
+    <w:link w:val="ac"/>
     <w:uiPriority w:val="99"/>
   </w:style>
-  <w:style w:type="paragraph" w:styleId="Footer">
+  <w:style w:type="paragraph" w:styleId="ac">
     <w:name w:val="footer"/>
-    <w:basedOn w:val="Normal"/>
-    <w:link w:val="FooterChar"/>
+    <w:basedOn w:val="a"/>
+    <w:link w:val="ab"/>
     <w:uiPriority w:val="99"/>
     <w:unhideWhenUsed/>
     <w:pPr>
@@ -7456,9 +7753,9 @@
       <w:spacing w:after="0" w:line="240" w:lineRule="auto"/>
     </w:pPr>
   </w:style>
-  <w:style w:type="paragraph" w:styleId="NoSpacing">
+  <w:style w:type="paragraph" w:styleId="ad">
     <w:name w:val="No Spacing"/>
-    <w:link w:val="NoSpacingChar"/>
+    <w:link w:val="ae"/>
     <w:uiPriority w:val="1"/>
     <w:qFormat/>
     <w:rsid w:val="00C7335F"/>
@@ -7466,17 +7763,17 @@
       <w:spacing w:after="0" w:line="240" w:lineRule="auto"/>
     </w:pPr>
   </w:style>
-  <w:style w:type="character" w:customStyle="1" w:styleId="NoSpacingChar">
-    <w:name w:val="No Spacing Char"/>
-    <w:basedOn w:val="DefaultParagraphFont"/>
-    <w:link w:val="NoSpacing"/>
+  <w:style w:type="character" w:customStyle="1" w:styleId="ae">
+    <w:name w:val="Без разредка Знак"/>
+    <w:basedOn w:val="a0"/>
+    <w:link w:val="ad"/>
     <w:uiPriority w:val="1"/>
     <w:rsid w:val="00FA0EA8"/>
   </w:style>
-  <w:style w:type="paragraph" w:styleId="TOCHeading">
+  <w:style w:type="paragraph" w:styleId="af">
     <w:name w:val="TOC Heading"/>
-    <w:basedOn w:val="Heading1"/>
-    <w:next w:val="Normal"/>
+    <w:basedOn w:val="1"/>
+    <w:next w:val="a"/>
     <w:uiPriority w:val="39"/>
     <w:unhideWhenUsed/>
     <w:qFormat/>
@@ -7485,10 +7782,10 @@
       <w:outlineLvl w:val="9"/>
     </w:pPr>
   </w:style>
-  <w:style w:type="paragraph" w:styleId="TOC1">
+  <w:style w:type="paragraph" w:styleId="11">
     <w:name w:val="toc 1"/>
-    <w:basedOn w:val="Normal"/>
-    <w:next w:val="Normal"/>
+    <w:basedOn w:val="a"/>
+    <w:next w:val="a"/>
     <w:autoRedefine/>
     <w:uiPriority w:val="39"/>
     <w:unhideWhenUsed/>
@@ -7497,10 +7794,10 @@
       <w:spacing w:after="100"/>
     </w:pPr>
   </w:style>
-  <w:style w:type="paragraph" w:styleId="TOC2">
+  <w:style w:type="paragraph" w:styleId="21">
     <w:name w:val="toc 2"/>
-    <w:basedOn w:val="Normal"/>
-    <w:next w:val="Normal"/>
+    <w:basedOn w:val="a"/>
+    <w:next w:val="a"/>
     <w:autoRedefine/>
     <w:uiPriority w:val="39"/>
     <w:unhideWhenUsed/>
@@ -7510,9 +7807,9 @@
       <w:ind w:left="220"/>
     </w:pPr>
   </w:style>
-  <w:style w:type="character" w:styleId="Hyperlink">
+  <w:style w:type="character" w:styleId="af0">
     <w:name w:val="Hyperlink"/>
-    <w:basedOn w:val="DefaultParagraphFont"/>
+    <w:basedOn w:val="a0"/>
     <w:uiPriority w:val="99"/>
     <w:unhideWhenUsed/>
     <w:rsid w:val="00FA0EA8"/>
@@ -7521,10 +7818,10 @@
       <w:u w:val="single"/>
     </w:rPr>
   </w:style>
-  <w:style w:type="character" w:customStyle="1" w:styleId="Heading3Char">
-    <w:name w:val="Heading 3 Char"/>
-    <w:basedOn w:val="DefaultParagraphFont"/>
-    <w:link w:val="Heading3"/>
+  <w:style w:type="character" w:customStyle="1" w:styleId="30">
+    <w:name w:val="Заглавие 3 Знак"/>
+    <w:basedOn w:val="a0"/>
+    <w:link w:val="3"/>
     <w:uiPriority w:val="9"/>
     <w:semiHidden/>
     <w:rsid w:val="00C7335F"/>
@@ -7535,10 +7832,10 @@
       <w:szCs w:val="26"/>
     </w:rPr>
   </w:style>
-  <w:style w:type="character" w:customStyle="1" w:styleId="Heading4Char">
-    <w:name w:val="Heading 4 Char"/>
-    <w:basedOn w:val="DefaultParagraphFont"/>
-    <w:link w:val="Heading4"/>
+  <w:style w:type="character" w:customStyle="1" w:styleId="40">
+    <w:name w:val="Заглавие 4 Знак"/>
+    <w:basedOn w:val="a0"/>
+    <w:link w:val="4"/>
     <w:uiPriority w:val="9"/>
     <w:semiHidden/>
     <w:rsid w:val="00C7335F"/>
@@ -7548,10 +7845,10 @@
       <w:szCs w:val="24"/>
     </w:rPr>
   </w:style>
-  <w:style w:type="character" w:customStyle="1" w:styleId="Heading5Char">
-    <w:name w:val="Heading 5 Char"/>
-    <w:basedOn w:val="DefaultParagraphFont"/>
-    <w:link w:val="Heading5"/>
+  <w:style w:type="character" w:customStyle="1" w:styleId="50">
+    <w:name w:val="Заглавие 5 Знак"/>
+    <w:basedOn w:val="a0"/>
+    <w:link w:val="5"/>
     <w:uiPriority w:val="9"/>
     <w:semiHidden/>
     <w:rsid w:val="00C7335F"/>
@@ -7563,10 +7860,10 @@
       <w:szCs w:val="22"/>
     </w:rPr>
   </w:style>
-  <w:style w:type="character" w:customStyle="1" w:styleId="Heading6Char">
-    <w:name w:val="Heading 6 Char"/>
-    <w:basedOn w:val="DefaultParagraphFont"/>
-    <w:link w:val="Heading6"/>
+  <w:style w:type="character" w:customStyle="1" w:styleId="60">
+    <w:name w:val="Заглавие 6 Знак"/>
+    <w:basedOn w:val="a0"/>
+    <w:link w:val="6"/>
     <w:uiPriority w:val="9"/>
     <w:semiHidden/>
     <w:rsid w:val="00C7335F"/>
@@ -7575,10 +7872,10 @@
       <w:color w:val="595959" w:themeColor="text1" w:themeTint="A6"/>
     </w:rPr>
   </w:style>
-  <w:style w:type="character" w:customStyle="1" w:styleId="Heading7Char">
-    <w:name w:val="Heading 7 Char"/>
-    <w:basedOn w:val="DefaultParagraphFont"/>
-    <w:link w:val="Heading7"/>
+  <w:style w:type="character" w:customStyle="1" w:styleId="70">
+    <w:name w:val="Заглавие 7 Знак"/>
+    <w:basedOn w:val="a0"/>
+    <w:link w:val="7"/>
     <w:uiPriority w:val="9"/>
     <w:semiHidden/>
     <w:rsid w:val="00C7335F"/>
@@ -7589,10 +7886,10 @@
       <w:color w:val="595959" w:themeColor="text1" w:themeTint="A6"/>
     </w:rPr>
   </w:style>
-  <w:style w:type="character" w:customStyle="1" w:styleId="Heading8Char">
-    <w:name w:val="Heading 8 Char"/>
-    <w:basedOn w:val="DefaultParagraphFont"/>
-    <w:link w:val="Heading8"/>
+  <w:style w:type="character" w:customStyle="1" w:styleId="80">
+    <w:name w:val="Заглавие 8 Знак"/>
+    <w:basedOn w:val="a0"/>
+    <w:link w:val="8"/>
     <w:uiPriority w:val="9"/>
     <w:semiHidden/>
     <w:rsid w:val="00C7335F"/>
@@ -7602,10 +7899,10 @@
       <w:color w:val="595959" w:themeColor="text1" w:themeTint="A6"/>
     </w:rPr>
   </w:style>
-  <w:style w:type="character" w:customStyle="1" w:styleId="Heading9Char">
-    <w:name w:val="Heading 9 Char"/>
-    <w:basedOn w:val="DefaultParagraphFont"/>
-    <w:link w:val="Heading9"/>
+  <w:style w:type="character" w:customStyle="1" w:styleId="90">
+    <w:name w:val="Заглавие 9 Знак"/>
+    <w:basedOn w:val="a0"/>
+    <w:link w:val="9"/>
     <w:uiPriority w:val="9"/>
     <w:semiHidden/>
     <w:rsid w:val="00C7335F"/>
@@ -7617,10 +7914,10 @@
       <w:color w:val="595959" w:themeColor="text1" w:themeTint="A6"/>
     </w:rPr>
   </w:style>
-  <w:style w:type="paragraph" w:styleId="Caption">
+  <w:style w:type="paragraph" w:styleId="af1">
     <w:name w:val="caption"/>
-    <w:basedOn w:val="Normal"/>
-    <w:next w:val="Normal"/>
+    <w:basedOn w:val="a"/>
+    <w:next w:val="a"/>
     <w:uiPriority w:val="35"/>
     <w:semiHidden/>
     <w:unhideWhenUsed/>
@@ -7637,9 +7934,9 @@
       <w:szCs w:val="20"/>
     </w:rPr>
   </w:style>
-  <w:style w:type="character" w:styleId="Strong">
+  <w:style w:type="character" w:styleId="af2">
     <w:name w:val="Strong"/>
-    <w:basedOn w:val="DefaultParagraphFont"/>
+    <w:basedOn w:val="a0"/>
     <w:uiPriority w:val="22"/>
     <w:qFormat/>
     <w:rsid w:val="00C7335F"/>
@@ -7648,9 +7945,9 @@
       <w:bCs/>
     </w:rPr>
   </w:style>
-  <w:style w:type="character" w:styleId="Emphasis">
+  <w:style w:type="character" w:styleId="af3">
     <w:name w:val="Emphasis"/>
-    <w:basedOn w:val="DefaultParagraphFont"/>
+    <w:basedOn w:val="a0"/>
     <w:uiPriority w:val="20"/>
     <w:qFormat/>
     <w:rsid w:val="00C7335F"/>
@@ -7659,11 +7956,11 @@
       <w:iCs/>
     </w:rPr>
   </w:style>
-  <w:style w:type="paragraph" w:styleId="Quote">
+  <w:style w:type="paragraph" w:styleId="af4">
     <w:name w:val="Quote"/>
-    <w:basedOn w:val="Normal"/>
-    <w:next w:val="Normal"/>
-    <w:link w:val="QuoteChar"/>
+    <w:basedOn w:val="a"/>
+    <w:next w:val="a"/>
+    <w:link w:val="af5"/>
     <w:uiPriority w:val="29"/>
     <w:qFormat/>
     <w:rsid w:val="00C7335F"/>
@@ -7677,10 +7974,10 @@
       <w:iCs/>
     </w:rPr>
   </w:style>
-  <w:style w:type="character" w:customStyle="1" w:styleId="QuoteChar">
-    <w:name w:val="Quote Char"/>
-    <w:basedOn w:val="DefaultParagraphFont"/>
-    <w:link w:val="Quote"/>
+  <w:style w:type="character" w:customStyle="1" w:styleId="af5">
+    <w:name w:val="Цитат Знак"/>
+    <w:basedOn w:val="a0"/>
+    <w:link w:val="af4"/>
     <w:uiPriority w:val="29"/>
     <w:rsid w:val="00C7335F"/>
     <w:rPr>
@@ -7688,11 +7985,11 @@
       <w:iCs/>
     </w:rPr>
   </w:style>
-  <w:style w:type="paragraph" w:styleId="IntenseQuote">
+  <w:style w:type="paragraph" w:styleId="af6">
     <w:name w:val="Intense Quote"/>
-    <w:basedOn w:val="Normal"/>
-    <w:next w:val="Normal"/>
-    <w:link w:val="IntenseQuoteChar"/>
+    <w:basedOn w:val="a"/>
+    <w:next w:val="a"/>
+    <w:link w:val="af7"/>
     <w:uiPriority w:val="30"/>
     <w:qFormat/>
     <w:rsid w:val="00C7335F"/>
@@ -7708,10 +8005,10 @@
       <w:szCs w:val="28"/>
     </w:rPr>
   </w:style>
-  <w:style w:type="character" w:customStyle="1" w:styleId="IntenseQuoteChar">
-    <w:name w:val="Intense Quote Char"/>
-    <w:basedOn w:val="DefaultParagraphFont"/>
-    <w:link w:val="IntenseQuote"/>
+  <w:style w:type="character" w:customStyle="1" w:styleId="af7">
+    <w:name w:val="Интензивно цитиране Знак"/>
+    <w:basedOn w:val="a0"/>
+    <w:link w:val="af6"/>
     <w:uiPriority w:val="30"/>
     <w:rsid w:val="00C7335F"/>
     <w:rPr>
@@ -7721,9 +8018,9 @@
       <w:szCs w:val="28"/>
     </w:rPr>
   </w:style>
-  <w:style w:type="character" w:styleId="SubtleEmphasis">
+  <w:style w:type="character" w:styleId="af8">
     <w:name w:val="Subtle Emphasis"/>
-    <w:basedOn w:val="DefaultParagraphFont"/>
+    <w:basedOn w:val="a0"/>
     <w:uiPriority w:val="19"/>
     <w:qFormat/>
     <w:rsid w:val="00C7335F"/>
@@ -7733,9 +8030,9 @@
       <w:color w:val="595959" w:themeColor="text1" w:themeTint="A6"/>
     </w:rPr>
   </w:style>
-  <w:style w:type="character" w:styleId="IntenseEmphasis">
+  <w:style w:type="character" w:styleId="af9">
     <w:name w:val="Intense Emphasis"/>
-    <w:basedOn w:val="DefaultParagraphFont"/>
+    <w:basedOn w:val="a0"/>
     <w:uiPriority w:val="21"/>
     <w:qFormat/>
     <w:rsid w:val="00C7335F"/>
@@ -7746,9 +8043,9 @@
       <w:iCs/>
     </w:rPr>
   </w:style>
-  <w:style w:type="character" w:styleId="SubtleReference">
+  <w:style w:type="character" w:styleId="afa">
     <w:name w:val="Subtle Reference"/>
-    <w:basedOn w:val="DefaultParagraphFont"/>
+    <w:basedOn w:val="a0"/>
     <w:uiPriority w:val="31"/>
     <w:qFormat/>
     <w:rsid w:val="00C7335F"/>
@@ -7757,9 +8054,9 @@
       <w:color w:val="404040" w:themeColor="text1" w:themeTint="BF"/>
     </w:rPr>
   </w:style>
-  <w:style w:type="character" w:styleId="IntenseReference">
+  <w:style w:type="character" w:styleId="afb">
     <w:name w:val="Intense Reference"/>
-    <w:basedOn w:val="DefaultParagraphFont"/>
+    <w:basedOn w:val="a0"/>
     <w:uiPriority w:val="32"/>
     <w:qFormat/>
     <w:rsid w:val="00C7335F"/>
@@ -7770,9 +8067,9 @@
       <w:u w:val="single"/>
     </w:rPr>
   </w:style>
-  <w:style w:type="character" w:styleId="BookTitle">
+  <w:style w:type="character" w:styleId="afc">
     <w:name w:val="Book Title"/>
-    <w:basedOn w:val="DefaultParagraphFont"/>
+    <w:basedOn w:val="a0"/>
     <w:uiPriority w:val="33"/>
     <w:qFormat/>
     <w:rsid w:val="00C7335F"/>
@@ -7782,10 +8079,10 @@
       <w:smallCaps/>
     </w:rPr>
   </w:style>
-  <w:style w:type="paragraph" w:styleId="TOC3">
+  <w:style w:type="paragraph" w:styleId="31">
     <w:name w:val="toc 3"/>
-    <w:basedOn w:val="Normal"/>
-    <w:next w:val="Normal"/>
+    <w:basedOn w:val="a"/>
+    <w:next w:val="a"/>
     <w:autoRedefine/>
     <w:uiPriority w:val="39"/>
     <w:unhideWhenUsed/>
@@ -7797,43 +8094,43 @@
   </w:style>
   <w:style w:type="character" w:customStyle="1" w:styleId="sbracket">
     <w:name w:val="sbracket"/>
-    <w:basedOn w:val="DefaultParagraphFont"/>
+    <w:basedOn w:val="a0"/>
     <w:rsid w:val="00555586"/>
   </w:style>
   <w:style w:type="character" w:customStyle="1" w:styleId="apple-converted-space">
     <w:name w:val="apple-converted-space"/>
-    <w:basedOn w:val="DefaultParagraphFont"/>
+    <w:basedOn w:val="a0"/>
     <w:rsid w:val="00555586"/>
   </w:style>
   <w:style w:type="character" w:customStyle="1" w:styleId="sbrace">
     <w:name w:val="sbrace"/>
-    <w:basedOn w:val="DefaultParagraphFont"/>
+    <w:basedOn w:val="a0"/>
     <w:rsid w:val="00555586"/>
   </w:style>
   <w:style w:type="character" w:customStyle="1" w:styleId="sobjectk">
     <w:name w:val="sobjectk"/>
-    <w:basedOn w:val="DefaultParagraphFont"/>
+    <w:basedOn w:val="a0"/>
     <w:rsid w:val="00555586"/>
   </w:style>
   <w:style w:type="character" w:customStyle="1" w:styleId="scolon">
     <w:name w:val="scolon"/>
-    <w:basedOn w:val="DefaultParagraphFont"/>
+    <w:basedOn w:val="a0"/>
     <w:rsid w:val="00555586"/>
   </w:style>
   <w:style w:type="character" w:customStyle="1" w:styleId="sobjectv">
     <w:name w:val="sobjectv"/>
-    <w:basedOn w:val="DefaultParagraphFont"/>
+    <w:basedOn w:val="a0"/>
     <w:rsid w:val="00555586"/>
   </w:style>
   <w:style w:type="character" w:customStyle="1" w:styleId="scomma">
     <w:name w:val="scomma"/>
-    <w:basedOn w:val="DefaultParagraphFont"/>
+    <w:basedOn w:val="a0"/>
     <w:rsid w:val="00555586"/>
   </w:style>
-  <w:style w:type="paragraph" w:styleId="HTMLPreformatted">
+  <w:style w:type="paragraph" w:styleId="HTML">
     <w:name w:val="HTML Preformatted"/>
-    <w:basedOn w:val="Normal"/>
-    <w:link w:val="HTMLPreformattedChar"/>
+    <w:basedOn w:val="a"/>
+    <w:link w:val="HTML0"/>
     <w:uiPriority w:val="99"/>
     <w:unhideWhenUsed/>
     <w:rsid w:val="007263DC"/>
@@ -7864,10 +8161,10 @@
       <w:szCs w:val="20"/>
     </w:rPr>
   </w:style>
-  <w:style w:type="character" w:customStyle="1" w:styleId="HTMLPreformattedChar">
-    <w:name w:val="HTML Preformatted Char"/>
-    <w:basedOn w:val="DefaultParagraphFont"/>
-    <w:link w:val="HTMLPreformatted"/>
+  <w:style w:type="character" w:customStyle="1" w:styleId="HTML0">
+    <w:name w:val="HTML стандартен Знак"/>
+    <w:basedOn w:val="a0"/>
+    <w:link w:val="HTML"/>
     <w:uiPriority w:val="99"/>
     <w:rsid w:val="007263DC"/>
     <w:rPr>
@@ -7876,568 +8173,15 @@
       <w:szCs w:val="20"/>
     </w:rPr>
   </w:style>
-</w:styles>
-</file>
-
-<file path=word/glossary/document.xml><?xml version="1.0" encoding="utf-8"?>
-<w:glossaryDocument xmlns:wpc="http://schemas.microsoft.com/office/word/2010/wordprocessingCanvas" xmlns:mc="http://schemas.openxmlformats.org/markup-compatibility/2006" xmlns:o="urn:schemas-microsoft-com:office:office" xmlns:r="http://schemas.openxmlformats.org/officeDocument/2006/relationships" xmlns:m="http://schemas.openxmlformats.org/officeDocument/2006/math" xmlns:v="urn:schemas-microsoft-com:vml" xmlns:wp14="http://schemas.microsoft.com/office/word/2010/wordprocessingDrawing" xmlns:wp="http://schemas.openxmlformats.org/drawingml/2006/wordprocessingDrawing" xmlns:w10="urn:schemas-microsoft-com:office:word" xmlns:w="http://schemas.openxmlformats.org/wordprocessingml/2006/main" xmlns:w14="http://schemas.microsoft.com/office/word/2010/wordml" xmlns:w15="http://schemas.microsoft.com/office/word/2012/wordml" xmlns:wpg="http://schemas.microsoft.com/office/word/2010/wordprocessingGroup" xmlns:wpi="http://schemas.microsoft.com/office/word/2010/wordprocessingInk" xmlns:wne="http://schemas.microsoft.com/office/word/2006/wordml" xmlns:wps="http://schemas.microsoft.com/office/word/2010/wordprocessingShape" mc:Ignorable="w14 w15 wp14"/>
-</file>
-
-<file path=word/glossary/fontTable.xml><?xml version="1.0" encoding="utf-8"?>
-<w:fonts xmlns:mc="http://schemas.openxmlformats.org/markup-compatibility/2006" xmlns:r="http://schemas.openxmlformats.org/officeDocument/2006/relationships" xmlns:w="http://schemas.openxmlformats.org/wordprocessingml/2006/main" xmlns:w14="http://schemas.microsoft.com/office/word/2010/wordml" xmlns:w15="http://schemas.microsoft.com/office/word/2012/wordml" mc:Ignorable="w14 w15">
-  <w:font w:name="Symbol">
-    <w:panose1 w:val="05050102010706020507"/>
-    <w:charset w:val="02"/>
-    <w:family w:val="roman"/>
-    <w:pitch w:val="variable"/>
-    <w:sig w:usb0="00000000" w:usb1="10000000" w:usb2="00000000" w:usb3="00000000" w:csb0="80000000" w:csb1="00000000"/>
-  </w:font>
-  <w:font w:name="Times New Roman">
-    <w:panose1 w:val="02020603050405020304"/>
-    <w:charset w:val="00"/>
-    <w:family w:val="roman"/>
-    <w:pitch w:val="variable"/>
-    <w:sig w:usb0="E0002EFF" w:usb1="C0007843" w:usb2="00000009" w:usb3="00000000" w:csb0="000001FF" w:csb1="00000000"/>
-  </w:font>
-  <w:font w:name="Courier New">
-    <w:panose1 w:val="02070309020205020404"/>
-    <w:charset w:val="00"/>
-    <w:family w:val="modern"/>
-    <w:pitch w:val="fixed"/>
-    <w:sig w:usb0="E0002AFF" w:usb1="C0007843" w:usb2="00000009" w:usb3="00000000" w:csb0="000001FF" w:csb1="00000000"/>
-  </w:font>
-  <w:font w:name="Wingdings">
-    <w:panose1 w:val="05000000000000000000"/>
-    <w:charset w:val="02"/>
-    <w:family w:val="auto"/>
-    <w:pitch w:val="variable"/>
-    <w:sig w:usb0="00000000" w:usb1="10000000" w:usb2="00000000" w:usb3="00000000" w:csb0="80000000" w:csb1="00000000"/>
-  </w:font>
-  <w:font w:name="Calibri">
-    <w:panose1 w:val="020F0502020204030204"/>
-    <w:charset w:val="00"/>
-    <w:family w:val="swiss"/>
-    <w:pitch w:val="variable"/>
-    <w:sig w:usb0="E00002FF" w:usb1="4000ACFF" w:usb2="00000001" w:usb3="00000000" w:csb0="0000019F" w:csb1="00000000"/>
-  </w:font>
-  <w:font w:name="Calibri Light">
-    <w:panose1 w:val="020F0302020204030204"/>
-    <w:charset w:val="00"/>
-    <w:family w:val="swiss"/>
-    <w:pitch w:val="variable"/>
-    <w:sig w:usb0="A00002EF" w:usb1="4000207B" w:usb2="00000000" w:usb3="00000000" w:csb0="0000019F" w:csb1="00000000"/>
-  </w:font>
-  <w:font w:name="Times">
-    <w:panose1 w:val="02020603050405020304"/>
-    <w:charset w:val="00"/>
-    <w:family w:val="roman"/>
-    <w:pitch w:val="variable"/>
-    <w:sig w:usb0="E0002EFF" w:usb1="C0007843" w:usb2="00000009" w:usb3="00000000" w:csb0="000001FF" w:csb1="00000000"/>
-  </w:font>
-  <w:font w:name="Arial">
-    <w:panose1 w:val="020B0604020202020204"/>
-    <w:charset w:val="00"/>
-    <w:family w:val="swiss"/>
-    <w:pitch w:val="variable"/>
-    <w:sig w:usb0="E0002AFF" w:usb1="C0007843" w:usb2="00000009" w:usb3="00000000" w:csb0="000001FF" w:csb1="00000000"/>
-  </w:font>
-  <w:font w:name="Consolas">
-    <w:panose1 w:val="020B0609020204030204"/>
-    <w:charset w:val="00"/>
-    <w:family w:val="modern"/>
-    <w:pitch w:val="fixed"/>
-    <w:sig w:usb0="E10002FF" w:usb1="4000FCFF" w:usb2="00000009" w:usb3="00000000" w:csb0="0000019F" w:csb1="00000000"/>
-  </w:font>
-  <w:font w:name="Verdana">
-    <w:panose1 w:val="020B0604030504040204"/>
-    <w:charset w:val="00"/>
-    <w:family w:val="swiss"/>
-    <w:pitch w:val="variable"/>
-    <w:sig w:usb0="A10006FF" w:usb1="4000205B" w:usb2="00000010" w:usb3="00000000" w:csb0="0000019F" w:csb1="00000000"/>
-  </w:font>
-</w:fonts>
-</file>
-
-<file path=word/glossary/settings.xml><?xml version="1.0" encoding="utf-8"?>
-<w:settings xmlns:mc="http://schemas.openxmlformats.org/markup-compatibility/2006" xmlns:o="urn:schemas-microsoft-com:office:office" xmlns:r="http://schemas.openxmlformats.org/officeDocument/2006/relationships" xmlns:m="http://schemas.openxmlformats.org/officeDocument/2006/math" xmlns:v="urn:schemas-microsoft-com:vml" xmlns:w10="urn:schemas-microsoft-com:office:word" xmlns:w="http://schemas.openxmlformats.org/wordprocessingml/2006/main" xmlns:w14="http://schemas.microsoft.com/office/word/2010/wordml" xmlns:w15="http://schemas.microsoft.com/office/word/2012/wordml" xmlns:sl="http://schemas.openxmlformats.org/schemaLibrary/2006/main" mc:Ignorable="w14 w15">
-  <w:view w:val="normal"/>
-  <w:defaultTabStop w:val="720"/>
-  <w:characterSpacingControl w:val="doNotCompress"/>
-  <w:compat>
-    <w:useFELayout/>
-    <w:compatSetting w:name="compatibilityMode" w:uri="http://schemas.microsoft.com/office/word" w:val="15"/>
-    <w:compatSetting w:name="overrideTableStyleFontSizeAndJustification" w:uri="http://schemas.microsoft.com/office/word" w:val="1"/>
-    <w:compatSetting w:name="enableOpenTypeFeatures" w:uri="http://schemas.microsoft.com/office/word" w:val="1"/>
-    <w:compatSetting w:name="doNotFlipMirrorIndents" w:uri="http://schemas.microsoft.com/office/word" w:val="1"/>
-    <w:compatSetting w:name="differentiateMultirowTableHeaders" w:uri="http://schemas.microsoft.com/office/word" w:val="1"/>
-  </w:compat>
-  <w:rsids>
-    <w:rsidRoot w:val="00783EFE"/>
-    <w:rsid w:val="00004E1D"/>
-    <w:rsid w:val="00783EFE"/>
-  </w:rsids>
-  <m:mathPr>
-    <m:mathFont m:val="Cambria Math"/>
-    <m:brkBin m:val="before"/>
-    <m:brkBinSub m:val="--"/>
-    <m:smallFrac m:val="0"/>
-    <m:dispDef/>
-    <m:lMargin m:val="0"/>
-    <m:rMargin m:val="0"/>
-    <m:defJc m:val="centerGroup"/>
-    <m:wrapIndent m:val="1440"/>
-    <m:intLim m:val="subSup"/>
-    <m:naryLim m:val="undOvr"/>
-  </m:mathPr>
-  <w:themeFontLang w:val="en-US"/>
-  <w:clrSchemeMapping w:bg1="light1" w:t1="dark1" w:bg2="light2" w:t2="dark2" w:accent1="accent1" w:accent2="accent2" w:accent3="accent3" w:accent4="accent4" w:accent5="accent5" w:accent6="accent6" w:hyperlink="hyperlink" w:followedHyperlink="followedHyperlink"/>
-  <w:decimalSymbol w:val="."/>
-  <w:listSeparator w:val=","/>
-  <w15:chartTrackingRefBased/>
-</w:settings>
-</file>
-
-<file path=word/glossary/styles.xml><?xml version="1.0" encoding="utf-8"?>
-<w:styles xmlns:mc="http://schemas.openxmlformats.org/markup-compatibility/2006" xmlns:r="http://schemas.openxmlformats.org/officeDocument/2006/relationships" xmlns:w="http://schemas.openxmlformats.org/wordprocessingml/2006/main" xmlns:w14="http://schemas.microsoft.com/office/word/2010/wordml" xmlns:w15="http://schemas.microsoft.com/office/word/2012/wordml" mc:Ignorable="w14 w15">
-  <w:docDefaults>
-    <w:rPrDefault>
-      <w:rPr>
-        <w:rFonts w:asciiTheme="minorHAnsi" w:eastAsiaTheme="minorEastAsia" w:hAnsiTheme="minorHAnsi" w:cstheme="minorBidi"/>
-        <w:sz w:val="22"/>
-        <w:szCs w:val="22"/>
-        <w:lang w:val="en-US" w:eastAsia="en-US" w:bidi="ar-SA"/>
-      </w:rPr>
-    </w:rPrDefault>
-    <w:pPrDefault>
-      <w:pPr>
-        <w:spacing w:after="160" w:line="259" w:lineRule="auto"/>
-      </w:pPr>
-    </w:pPrDefault>
-  </w:docDefaults>
-  <w:latentStyles w:defLockedState="0" w:defUIPriority="99" w:defSemiHidden="0" w:defUnhideWhenUsed="0" w:defQFormat="0" w:count="371">
-    <w:lsdException w:name="Normal" w:uiPriority="0" w:qFormat="1"/>
-    <w:lsdException w:name="heading 1" w:uiPriority="9" w:qFormat="1"/>
-    <w:lsdException w:name="heading 2" w:semiHidden="1" w:uiPriority="9" w:unhideWhenUsed="1" w:qFormat="1"/>
-    <w:lsdException w:name="heading 3" w:semiHidden="1" w:uiPriority="9" w:unhideWhenUsed="1" w:qFormat="1"/>
-    <w:lsdException w:name="heading 4" w:semiHidden="1" w:uiPriority="9" w:unhideWhenUsed="1" w:qFormat="1"/>
-    <w:lsdException w:name="heading 5" w:semiHidden="1" w:uiPriority="9" w:unhideWhenUsed="1" w:qFormat="1"/>
-    <w:lsdException w:name="heading 6" w:semiHidden="1" w:uiPriority="9" w:unhideWhenUsed="1" w:qFormat="1"/>
-    <w:lsdException w:name="heading 7" w:semiHidden="1" w:uiPriority="9" w:unhideWhenUsed="1" w:qFormat="1"/>
-    <w:lsdException w:name="heading 8" w:semiHidden="1" w:uiPriority="9" w:unhideWhenUsed="1" w:qFormat="1"/>
-    <w:lsdException w:name="heading 9" w:semiHidden="1" w:uiPriority="9" w:unhideWhenUsed="1" w:qFormat="1"/>
-    <w:lsdException w:name="index 1" w:semiHidden="1" w:unhideWhenUsed="1"/>
-    <w:lsdException w:name="index 2" w:semiHidden="1" w:unhideWhenUsed="1"/>
-    <w:lsdException w:name="index 3" w:semiHidden="1" w:unhideWhenUsed="1"/>
-    <w:lsdException w:name="index 4" w:semiHidden="1" w:unhideWhenUsed="1"/>
-    <w:lsdException w:name="index 5" w:semiHidden="1" w:unhideWhenUsed="1"/>
-    <w:lsdException w:name="index 6" w:semiHidden="1" w:unhideWhenUsed="1"/>
-    <w:lsdException w:name="index 7" w:semiHidden="1" w:unhideWhenUsed="1"/>
-    <w:lsdException w:name="index 8" w:semiHidden="1" w:unhideWhenUsed="1"/>
-    <w:lsdException w:name="index 9" w:semiHidden="1" w:unhideWhenUsed="1"/>
-    <w:lsdException w:name="toc 1" w:semiHidden="1" w:uiPriority="39" w:unhideWhenUsed="1"/>
-    <w:lsdException w:name="toc 2" w:semiHidden="1" w:uiPriority="39" w:unhideWhenUsed="1"/>
-    <w:lsdException w:name="toc 3" w:semiHidden="1" w:uiPriority="39" w:unhideWhenUsed="1"/>
-    <w:lsdException w:name="toc 4" w:semiHidden="1" w:uiPriority="39" w:unhideWhenUsed="1"/>
-    <w:lsdException w:name="toc 5" w:semiHidden="1" w:uiPriority="39" w:unhideWhenUsed="1"/>
-    <w:lsdException w:name="toc 6" w:semiHidden="1" w:uiPriority="39" w:unhideWhenUsed="1"/>
-    <w:lsdException w:name="toc 7" w:semiHidden="1" w:uiPriority="39" w:unhideWhenUsed="1"/>
-    <w:lsdException w:name="toc 8" w:semiHidden="1" w:uiPriority="39" w:unhideWhenUsed="1"/>
-    <w:lsdException w:name="toc 9" w:semiHidden="1" w:uiPriority="39" w:unhideWhenUsed="1"/>
-    <w:lsdException w:name="Normal Indent" w:semiHidden="1" w:unhideWhenUsed="1"/>
-    <w:lsdException w:name="footnote text" w:semiHidden="1" w:unhideWhenUsed="1"/>
-    <w:lsdException w:name="annotation text" w:semiHidden="1" w:unhideWhenUsed="1"/>
-    <w:lsdException w:name="header" w:semiHidden="1" w:unhideWhenUsed="1"/>
-    <w:lsdException w:name="footer" w:semiHidden="1" w:unhideWhenUsed="1"/>
-    <w:lsdException w:name="index heading" w:semiHidden="1" w:unhideWhenUsed="1"/>
-    <w:lsdException w:name="caption" w:semiHidden="1" w:uiPriority="35" w:unhideWhenUsed="1" w:qFormat="1"/>
-    <w:lsdException w:name="table of figures" w:semiHidden="1" w:unhideWhenUsed="1"/>
-    <w:lsdException w:name="envelope address" w:semiHidden="1" w:unhideWhenUsed="1"/>
-    <w:lsdException w:name="envelope return" w:semiHidden="1" w:unhideWhenUsed="1"/>
-    <w:lsdException w:name="footnote reference" w:semiHidden="1" w:unhideWhenUsed="1"/>
-    <w:lsdException w:name="annotation reference" w:semiHidden="1" w:unhideWhenUsed="1"/>
-    <w:lsdException w:name="line number" w:semiHidden="1" w:unhideWhenUsed="1"/>
-    <w:lsdException w:name="page number" w:semiHidden="1" w:unhideWhenUsed="1"/>
-    <w:lsdException w:name="endnote reference" w:semiHidden="1" w:unhideWhenUsed="1"/>
-    <w:lsdException w:name="endnote text" w:semiHidden="1" w:unhideWhenUsed="1"/>
-    <w:lsdException w:name="table of authorities" w:semiHidden="1" w:unhideWhenUsed="1"/>
-    <w:lsdException w:name="macro" w:semiHidden="1" w:unhideWhenUsed="1"/>
-    <w:lsdException w:name="toa heading" w:semiHidden="1" w:unhideWhenUsed="1"/>
-    <w:lsdException w:name="List" w:semiHidden="1" w:unhideWhenUsed="1"/>
-    <w:lsdException w:name="List Bullet" w:semiHidden="1" w:unhideWhenUsed="1"/>
-    <w:lsdException w:name="List Number" w:semiHidden="1" w:unhideWhenUsed="1"/>
-    <w:lsdException w:name="List 2" w:semiHidden="1" w:unhideWhenUsed="1"/>
-    <w:lsdException w:name="List 3" w:semiHidden="1" w:unhideWhenUsed="1"/>
-    <w:lsdException w:name="List 4" w:semiHidden="1" w:unhideWhenUsed="1"/>
-    <w:lsdException w:name="List 5" w:semiHidden="1" w:unhideWhenUsed="1"/>
-    <w:lsdException w:name="List Bullet 2" w:semiHidden="1" w:unhideWhenUsed="1"/>
-    <w:lsdException w:name="List Bullet 3" w:semiHidden="1" w:unhideWhenUsed="1"/>
-    <w:lsdException w:name="List Bullet 4" w:semiHidden="1" w:unhideWhenUsed="1"/>
-    <w:lsdException w:name="List Bullet 5" w:semiHidden="1" w:unhideWhenUsed="1"/>
-    <w:lsdException w:name="List Number 2" w:semiHidden="1" w:unhideWhenUsed="1"/>
-    <w:lsdException w:name="List Number 3" w:semiHidden="1" w:unhideWhenUsed="1"/>
-    <w:lsdException w:name="List Number 4" w:semiHidden="1" w:unhideWhenUsed="1"/>
-    <w:lsdException w:name="List Number 5" w:semiHidden="1" w:unhideWhenUsed="1"/>
-    <w:lsdException w:name="Title" w:uiPriority="10" w:qFormat="1"/>
-    <w:lsdException w:name="Closing" w:semiHidden="1" w:unhideWhenUsed="1"/>
-    <w:lsdException w:name="Signature" w:semiHidden="1" w:unhideWhenUsed="1"/>
-    <w:lsdException w:name="Default Paragraph Font" w:semiHidden="1" w:uiPriority="1" w:unhideWhenUsed="1"/>
-    <w:lsdException w:name="Body Text" w:semiHidden="1" w:unhideWhenUsed="1"/>
-    <w:lsdException w:name="Body Text Indent" w:semiHidden="1" w:unhideWhenUsed="1"/>
-    <w:lsdException w:name="List Continue" w:semiHidden="1" w:unhideWhenUsed="1"/>
-    <w:lsdException w:name="List Continue 2" w:semiHidden="1" w:unhideWhenUsed="1"/>
-    <w:lsdException w:name="List Continue 3" w:semiHidden="1" w:unhideWhenUsed="1"/>
-    <w:lsdException w:name="List Continue 4" w:semiHidden="1" w:unhideWhenUsed="1"/>
-    <w:lsdException w:name="List Continue 5" w:semiHidden="1" w:unhideWhenUsed="1"/>
-    <w:lsdException w:name="Message Header" w:semiHidden="1" w:unhideWhenUsed="1"/>
-    <w:lsdException w:name="Subtitle" w:uiPriority="11" w:qFormat="1"/>
-    <w:lsdException w:name="Salutation" w:semiHidden="1" w:unhideWhenUsed="1"/>
-    <w:lsdException w:name="Date" w:semiHidden="1" w:unhideWhenUsed="1"/>
-    <w:lsdException w:name="Body Text First Indent" w:semiHidden="1" w:unhideWhenUsed="1"/>
-    <w:lsdException w:name="Body Text First Indent 2" w:semiHidden="1" w:unhideWhenUsed="1"/>
-    <w:lsdException w:name="Note Heading" w:semiHidden="1" w:unhideWhenUsed="1"/>
-    <w:lsdException w:name="Body Text 2" w:semiHidden="1" w:unhideWhenUsed="1"/>
-    <w:lsdException w:name="Body Text 3" w:semiHidden="1" w:unhideWhenUsed="1"/>
-    <w:lsdException w:name="Body Text Indent 2" w:semiHidden="1" w:unhideWhenUsed="1"/>
-    <w:lsdException w:name="Body Text Indent 3" w:semiHidden="1" w:unhideWhenUsed="1"/>
-    <w:lsdException w:name="Block Text" w:semiHidden="1" w:unhideWhenUsed="1"/>
-    <w:lsdException w:name="Hyperlink" w:semiHidden="1" w:unhideWhenUsed="1"/>
-    <w:lsdException w:name="FollowedHyperlink" w:semiHidden="1" w:unhideWhenUsed="1"/>
-    <w:lsdException w:name="Strong" w:uiPriority="22" w:qFormat="1"/>
-    <w:lsdException w:name="Emphasis" w:uiPriority="20" w:qFormat="1"/>
-    <w:lsdException w:name="Document Map" w:semiHidden="1" w:unhideWhenUsed="1"/>
-    <w:lsdException w:name="Plain Text" w:semiHidden="1" w:unhideWhenUsed="1"/>
-    <w:lsdException w:name="E-mail Signature" w:semiHidden="1" w:unhideWhenUsed="1"/>
-    <w:lsdException w:name="HTML Top of Form" w:semiHidden="1" w:unhideWhenUsed="1"/>
-    <w:lsdException w:name="HTML Bottom of Form" w:semiHidden="1" w:unhideWhenUsed="1"/>
-    <w:lsdException w:name="Normal (Web)" w:semiHidden="1" w:unhideWhenUsed="1"/>
-    <w:lsdException w:name="HTML Acronym" w:semiHidden="1" w:unhideWhenUsed="1"/>
-    <w:lsdException w:name="HTML Address" w:semiHidden="1" w:unhideWhenUsed="1"/>
-    <w:lsdException w:name="HTML Cite" w:semiHidden="1" w:unhideWhenUsed="1"/>
-    <w:lsdException w:name="HTML Code" w:semiHidden="1" w:unhideWhenUsed="1"/>
-    <w:lsdException w:name="HTML Definition" w:semiHidden="1" w:unhideWhenUsed="1"/>
-    <w:lsdException w:name="HTML Keyboard" w:semiHidden="1" w:unhideWhenUsed="1"/>
-    <w:lsdException w:name="HTML Preformatted" w:semiHidden="1" w:unhideWhenUsed="1"/>
-    <w:lsdException w:name="HTML Sample" w:semiHidden="1" w:unhideWhenUsed="1"/>
-    <w:lsdException w:name="HTML Typewriter" w:semiHidden="1" w:unhideWhenUsed="1"/>
-    <w:lsdException w:name="HTML Variable" w:semiHidden="1" w:unhideWhenUsed="1"/>
-    <w:lsdException w:name="Normal Table" w:semiHidden="1" w:unhideWhenUsed="1"/>
-    <w:lsdException w:name="annotation subject" w:semiHidden="1" w:unhideWhenUsed="1"/>
-    <w:lsdException w:name="No List" w:semiHidden="1" w:unhideWhenUsed="1"/>
-    <w:lsdException w:name="Outline List 1" w:semiHidden="1" w:unhideWhenUsed="1"/>
-    <w:lsdException w:name="Outline List 2" w:semiHidden="1" w:unhideWhenUsed="1"/>
-    <w:lsdException w:name="Outline List 3" w:semiHidden="1" w:unhideWhenUsed="1"/>
-    <w:lsdException w:name="Table Simple 1" w:semiHidden="1" w:unhideWhenUsed="1"/>
-    <w:lsdException w:name="Table Simple 2" w:semiHidden="1" w:unhideWhenUsed="1"/>
-    <w:lsdException w:name="Table Simple 3" w:semiHidden="1" w:unhideWhenUsed="1"/>
-    <w:lsdException w:name="Table Classic 1" w:semiHidden="1" w:unhideWhenUsed="1"/>
-    <w:lsdException w:name="Table Classic 2" w:semiHidden="1" w:unhideWhenUsed="1"/>
-    <w:lsdException w:name="Table Classic 3" w:semiHidden="1" w:unhideWhenUsed="1"/>
-    <w:lsdException w:name="Table Classic 4" w:semiHidden="1" w:unhideWhenUsed="1"/>
-    <w:lsdException w:name="Table Colorful 1" w:semiHidden="1" w:unhideWhenUsed="1"/>
-    <w:lsdException w:name="Table Colorful 2" w:semiHidden="1" w:unhideWhenUsed="1"/>
-    <w:lsdException w:name="Table Colorful 3" w:semiHidden="1" w:unhideWhenUsed="1"/>
-    <w:lsdException w:name="Table Columns 1" w:semiHidden="1" w:unhideWhenUsed="1"/>
-    <w:lsdException w:name="Table Columns 2" w:semiHidden="1" w:unhideWhenUsed="1"/>
-    <w:lsdException w:name="Table Columns 3" w:semiHidden="1" w:unhideWhenUsed="1"/>
-    <w:lsdException w:name="Table Columns 4" w:semiHidden="1" w:unhideWhenUsed="1"/>
-    <w:lsdException w:name="Table Columns 5" w:semiHidden="1" w:unhideWhenUsed="1"/>
-    <w:lsdException w:name="Table Grid 1" w:semiHidden="1" w:unhideWhenUsed="1"/>
-    <w:lsdException w:name="Table Grid 2" w:semiHidden="1" w:unhideWhenUsed="1"/>
-    <w:lsdException w:name="Table Grid 3" w:semiHidden="1" w:unhideWhenUsed="1"/>
-    <w:lsdException w:name="Table Grid 4" w:semiHidden="1" w:unhideWhenUsed="1"/>
-    <w:lsdException w:name="Table Grid 5" w:semiHidden="1" w:unhideWhenUsed="1"/>
-    <w:lsdException w:name="Table Grid 6" w:semiHidden="1" w:unhideWhenUsed="1"/>
-    <w:lsdException w:name="Table Grid 7" w:semiHidden="1" w:unhideWhenUsed="1"/>
-    <w:lsdException w:name="Table Grid 8" w:semiHidden="1" w:unhideWhenUsed="1"/>
-    <w:lsdException w:name="Table List 1" w:semiHidden="1" w:unhideWhenUsed="1"/>
-    <w:lsdException w:name="Table List 2" w:semiHidden="1" w:unhideWhenUsed="1"/>
-    <w:lsdException w:name="Table List 3" w:semiHidden="1" w:unhideWhenUsed="1"/>
-    <w:lsdException w:name="Table List 4" w:semiHidden="1" w:unhideWhenUsed="1"/>
-    <w:lsdException w:name="Table List 5" w:semiHidden="1" w:unhideWhenUsed="1"/>
-    <w:lsdException w:name="Table List 6" w:semiHidden="1" w:unhideWhenUsed="1"/>
-    <w:lsdException w:name="Table List 7" w:semiHidden="1" w:unhideWhenUsed="1"/>
-    <w:lsdException w:name="Table List 8" w:semiHidden="1" w:unhideWhenUsed="1"/>
-    <w:lsdException w:name="Table 3D effects 1" w:semiHidden="1" w:unhideWhenUsed="1"/>
-    <w:lsdException w:name="Table 3D effects 2" w:semiHidden="1" w:unhideWhenUsed="1"/>
-    <w:lsdException w:name="Table 3D effects 3" w:semiHidden="1" w:unhideWhenUsed="1"/>
-    <w:lsdException w:name="Table Contemporary" w:semiHidden="1" w:unhideWhenUsed="1"/>
-    <w:lsdException w:name="Table Elegant" w:semiHidden="1" w:unhideWhenUsed="1"/>
-    <w:lsdException w:name="Table Professional" w:semiHidden="1" w:unhideWhenUsed="1"/>
-    <w:lsdException w:name="Table Subtle 1" w:semiHidden="1" w:unhideWhenUsed="1"/>
-    <w:lsdException w:name="Table Subtle 2" w:semiHidden="1" w:unhideWhenUsed="1"/>
-    <w:lsdException w:name="Table Web 1" w:semiHidden="1" w:unhideWhenUsed="1"/>
-    <w:lsdException w:name="Table Web 2" w:semiHidden="1" w:unhideWhenUsed="1"/>
-    <w:lsdException w:name="Table Web 3" w:semiHidden="1" w:unhideWhenUsed="1"/>
-    <w:lsdException w:name="Balloon Text" w:semiHidden="1" w:unhideWhenUsed="1"/>
-    <w:lsdException w:name="Table Grid" w:uiPriority="39"/>
-    <w:lsdException w:name="Table Theme" w:semiHidden="1" w:unhideWhenUsed="1"/>
-    <w:lsdException w:name="Placeholder Text" w:semiHidden="1"/>
-    <w:lsdException w:name="No Spacing" w:uiPriority="1" w:qFormat="1"/>
-    <w:lsdException w:name="Light Shading" w:uiPriority="60"/>
-    <w:lsdException w:name="Light List" w:uiPriority="61"/>
-    <w:lsdException w:name="Light Grid" w:uiPriority="62"/>
-    <w:lsdException w:name="Medium Shading 1" w:uiPriority="63"/>
-    <w:lsdException w:name="Medium Shading 2" w:uiPriority="64"/>
-    <w:lsdException w:name="Medium List 1" w:uiPriority="65"/>
-    <w:lsdException w:name="Medium List 2" w:uiPriority="66"/>
-    <w:lsdException w:name="Medium Grid 1" w:uiPriority="67"/>
-    <w:lsdException w:name="Medium Grid 2" w:uiPriority="68"/>
-    <w:lsdException w:name="Medium Grid 3" w:uiPriority="69"/>
-    <w:lsdException w:name="Dark List" w:uiPriority="70"/>
-    <w:lsdException w:name="Colorful Shading" w:uiPriority="71"/>
-    <w:lsdException w:name="Colorful List" w:uiPriority="72"/>
-    <w:lsdException w:name="Colorful Grid" w:uiPriority="73"/>
-    <w:lsdException w:name="Light Shading Accent 1" w:uiPriority="60"/>
-    <w:lsdException w:name="Light List Accent 1" w:uiPriority="61"/>
-    <w:lsdException w:name="Light Grid Accent 1" w:uiPriority="62"/>
-    <w:lsdException w:name="Medium Shading 1 Accent 1" w:uiPriority="63"/>
-    <w:lsdException w:name="Medium Shading 2 Accent 1" w:uiPriority="64"/>
-    <w:lsdException w:name="Medium List 1 Accent 1" w:uiPriority="65"/>
-    <w:lsdException w:name="Revision" w:semiHidden="1"/>
-    <w:lsdException w:name="List Paragraph" w:uiPriority="34" w:qFormat="1"/>
-    <w:lsdException w:name="Quote" w:uiPriority="29" w:qFormat="1"/>
-    <w:lsdException w:name="Intense Quote" w:uiPriority="30" w:qFormat="1"/>
-    <w:lsdException w:name="Medium List 2 Accent 1" w:uiPriority="66"/>
-    <w:lsdException w:name="Medium Grid 1 Accent 1" w:uiPriority="67"/>
-    <w:lsdException w:name="Medium Grid 2 Accent 1" w:uiPriority="68"/>
-    <w:lsdException w:name="Medium Grid 3 Accent 1" w:uiPriority="69"/>
-    <w:lsdException w:name="Dark List Accent 1" w:uiPriority="70"/>
-    <w:lsdException w:name="Colorful Shading Accent 1" w:uiPriority="71"/>
-    <w:lsdException w:name="Colorful List Accent 1" w:uiPriority="72"/>
-    <w:lsdException w:name="Colorful Grid Accent 1" w:uiPriority="73"/>
-    <w:lsdException w:name="Light Shading Accent 2" w:uiPriority="60"/>
-    <w:lsdException w:name="Light List Accent 2" w:uiPriority="61"/>
-    <w:lsdException w:name="Light Grid Accent 2" w:uiPriority="62"/>
-    <w:lsdException w:name="Medium Shading 1 Accent 2" w:uiPriority="63"/>
-    <w:lsdException w:name="Medium Shading 2 Accent 2" w:uiPriority="64"/>
-    <w:lsdException w:name="Medium List 1 Accent 2" w:uiPriority="65"/>
-    <w:lsdException w:name="Medium List 2 Accent 2" w:uiPriority="66"/>
-    <w:lsdException w:name="Medium Grid 1 Accent 2" w:uiPriority="67"/>
-    <w:lsdException w:name="Medium Grid 2 Accent 2" w:uiPriority="68"/>
-    <w:lsdException w:name="Medium Grid 3 Accent 2" w:uiPriority="69"/>
-    <w:lsdException w:name="Dark List Accent 2" w:uiPriority="70"/>
-    <w:lsdException w:name="Colorful Shading Accent 2" w:uiPriority="71"/>
-    <w:lsdException w:name="Colorful List Accent 2" w:uiPriority="72"/>
-    <w:lsdException w:name="Colorful Grid Accent 2" w:uiPriority="73"/>
-    <w:lsdException w:name="Light Shading Accent 3" w:uiPriority="60"/>
-    <w:lsdException w:name="Light List Accent 3" w:uiPriority="61"/>
-    <w:lsdException w:name="Light Grid Accent 3" w:uiPriority="62"/>
-    <w:lsdException w:name="Medium Shading 1 Accent 3" w:uiPriority="63"/>
-    <w:lsdException w:name="Medium Shading 2 Accent 3" w:uiPriority="64"/>
-    <w:lsdException w:name="Medium List 1 Accent 3" w:uiPriority="65"/>
-    <w:lsdException w:name="Medium List 2 Accent 3" w:uiPriority="66"/>
-    <w:lsdException w:name="Medium Grid 1 Accent 3" w:uiPriority="67"/>
-    <w:lsdException w:name="Medium Grid 2 Accent 3" w:uiPriority="68"/>
-    <w:lsdException w:name="Medium Grid 3 Accent 3" w:uiPriority="69"/>
-    <w:lsdException w:name="Dark List Accent 3" w:uiPriority="70"/>
-    <w:lsdException w:name="Colorful Shading Accent 3" w:uiPriority="71"/>
-    <w:lsdException w:name="Colorful List Accent 3" w:uiPriority="72"/>
-    <w:lsdException w:name="Colorful Grid Accent 3" w:uiPriority="73"/>
-    <w:lsdException w:name="Light Shading Accent 4" w:uiPriority="60"/>
-    <w:lsdException w:name="Light List Accent 4" w:uiPriority="61"/>
-    <w:lsdException w:name="Light Grid Accent 4" w:uiPriority="62"/>
-    <w:lsdException w:name="Medium Shading 1 Accent 4" w:uiPriority="63"/>
-    <w:lsdException w:name="Medium Shading 2 Accent 4" w:uiPriority="64"/>
-    <w:lsdException w:name="Medium List 1 Accent 4" w:uiPriority="65"/>
-    <w:lsdException w:name="Medium List 2 Accent 4" w:uiPriority="66"/>
-    <w:lsdException w:name="Medium Grid 1 Accent 4" w:uiPriority="67"/>
-    <w:lsdException w:name="Medium Grid 2 Accent 4" w:uiPriority="68"/>
-    <w:lsdException w:name="Medium Grid 3 Accent 4" w:uiPriority="69"/>
-    <w:lsdException w:name="Dark List Accent 4" w:uiPriority="70"/>
-    <w:lsdException w:name="Colorful Shading Accent 4" w:uiPriority="71"/>
-    <w:lsdException w:name="Colorful List Accent 4" w:uiPriority="72"/>
-    <w:lsdException w:name="Colorful Grid Accent 4" w:uiPriority="73"/>
-    <w:lsdException w:name="Light Shading Accent 5" w:uiPriority="60"/>
-    <w:lsdException w:name="Light List Accent 5" w:uiPriority="61"/>
-    <w:lsdException w:name="Light Grid Accent 5" w:uiPriority="62"/>
-    <w:lsdException w:name="Medium Shading 1 Accent 5" w:uiPriority="63"/>
-    <w:lsdException w:name="Medium Shading 2 Accent 5" w:uiPriority="64"/>
-    <w:lsdException w:name="Medium List 1 Accent 5" w:uiPriority="65"/>
-    <w:lsdException w:name="Medium List 2 Accent 5" w:uiPriority="66"/>
-    <w:lsdException w:name="Medium Grid 1 Accent 5" w:uiPriority="67"/>
-    <w:lsdException w:name="Medium Grid 2 Accent 5" w:uiPriority="68"/>
-    <w:lsdException w:name="Medium Grid 3 Accent 5" w:uiPriority="69"/>
-    <w:lsdException w:name="Dark List Accent 5" w:uiPriority="70"/>
-    <w:lsdException w:name="Colorful Shading Accent 5" w:uiPriority="71"/>
-    <w:lsdException w:name="Colorful List Accent 5" w:uiPriority="72"/>
-    <w:lsdException w:name="Colorful Grid Accent 5" w:uiPriority="73"/>
-    <w:lsdException w:name="Light Shading Accent 6" w:uiPriority="60"/>
-    <w:lsdException w:name="Light List Accent 6" w:uiPriority="61"/>
-    <w:lsdException w:name="Light Grid Accent 6" w:uiPriority="62"/>
-    <w:lsdException w:name="Medium Shading 1 Accent 6" w:uiPriority="63"/>
-    <w:lsdException w:name="Medium Shading 2 Accent 6" w:uiPriority="64"/>
-    <w:lsdException w:name="Medium List 1 Accent 6" w:uiPriority="65"/>
-    <w:lsdException w:name="Medium List 2 Accent 6" w:uiPriority="66"/>
-    <w:lsdException w:name="Medium Grid 1 Accent 6" w:uiPriority="67"/>
-    <w:lsdException w:name="Medium Grid 2 Accent 6" w:uiPriority="68"/>
-    <w:lsdException w:name="Medium Grid 3 Accent 6" w:uiPriority="69"/>
-    <w:lsdException w:name="Dark List Accent 6" w:uiPriority="70"/>
-    <w:lsdException w:name="Colorful Shading Accent 6" w:uiPriority="71"/>
-    <w:lsdException w:name="Colorful List Accent 6" w:uiPriority="72"/>
-    <w:lsdException w:name="Colorful Grid Accent 6" w:uiPriority="73"/>
-    <w:lsdException w:name="Subtle Emphasis" w:uiPriority="19" w:qFormat="1"/>
-    <w:lsdException w:name="Intense Emphasis" w:uiPriority="21" w:qFormat="1"/>
-    <w:lsdException w:name="Subtle Reference" w:uiPriority="31" w:qFormat="1"/>
-    <w:lsdException w:name="Intense Reference" w:uiPriority="32" w:qFormat="1"/>
-    <w:lsdException w:name="Book Title" w:uiPriority="33" w:qFormat="1"/>
-    <w:lsdException w:name="Bibliography" w:semiHidden="1" w:uiPriority="37" w:unhideWhenUsed="1"/>
-    <w:lsdException w:name="TOC Heading" w:semiHidden="1" w:uiPriority="39" w:unhideWhenUsed="1" w:qFormat="1"/>
-    <w:lsdException w:name="Plain Table 1" w:uiPriority="41"/>
-    <w:lsdException w:name="Plain Table 2" w:uiPriority="42"/>
-    <w:lsdException w:name="Plain Table 3" w:uiPriority="43"/>
-    <w:lsdException w:name="Plain Table 4" w:uiPriority="44"/>
-    <w:lsdException w:name="Plain Table 5" w:uiPriority="45"/>
-    <w:lsdException w:name="Grid Table Light" w:uiPriority="40"/>
-    <w:lsdException w:name="Grid Table 1 Light" w:uiPriority="46"/>
-    <w:lsdException w:name="Grid Table 2" w:uiPriority="47"/>
-    <w:lsdException w:name="Grid Table 3" w:uiPriority="48"/>
-    <w:lsdException w:name="Grid Table 4" w:uiPriority="49"/>
-    <w:lsdException w:name="Grid Table 5 Dark" w:uiPriority="50"/>
-    <w:lsdException w:name="Grid Table 6 Colorful" w:uiPriority="51"/>
-    <w:lsdException w:name="Grid Table 7 Colorful" w:uiPriority="52"/>
-    <w:lsdException w:name="Grid Table 1 Light Accent 1" w:uiPriority="46"/>
-    <w:lsdException w:name="Grid Table 2 Accent 1" w:uiPriority="47"/>
-    <w:lsdException w:name="Grid Table 3 Accent 1" w:uiPriority="48"/>
-    <w:lsdException w:name="Grid Table 4 Accent 1" w:uiPriority="49"/>
-    <w:lsdException w:name="Grid Table 5 Dark Accent 1" w:uiPriority="50"/>
-    <w:lsdException w:name="Grid Table 6 Colorful Accent 1" w:uiPriority="51"/>
-    <w:lsdException w:name="Grid Table 7 Colorful Accent 1" w:uiPriority="52"/>
-    <w:lsdException w:name="Grid Table 1 Light Accent 2" w:uiPriority="46"/>
-    <w:lsdException w:name="Grid Table 2 Accent 2" w:uiPriority="47"/>
-    <w:lsdException w:name="Grid Table 3 Accent 2" w:uiPriority="48"/>
-    <w:lsdException w:name="Grid Table 4 Accent 2" w:uiPriority="49"/>
-    <w:lsdException w:name="Grid Table 5 Dark Accent 2" w:uiPriority="50"/>
-    <w:lsdException w:name="Grid Table 6 Colorful Accent 2" w:uiPriority="51"/>
-    <w:lsdException w:name="Grid Table 7 Colorful Accent 2" w:uiPriority="52"/>
-    <w:lsdException w:name="Grid Table 1 Light Accent 3" w:uiPriority="46"/>
-    <w:lsdException w:name="Grid Table 2 Accent 3" w:uiPriority="47"/>
-    <w:lsdException w:name="Grid Table 3 Accent 3" w:uiPriority="48"/>
-    <w:lsdException w:name="Grid Table 4 Accent 3" w:uiPriority="49"/>
-    <w:lsdException w:name="Grid Table 5 Dark Accent 3" w:uiPriority="50"/>
-    <w:lsdException w:name="Grid Table 6 Colorful Accent 3" w:uiPriority="51"/>
-    <w:lsdException w:name="Grid Table 7 Colorful Accent 3" w:uiPriority="52"/>
-    <w:lsdException w:name="Grid Table 1 Light Accent 4" w:uiPriority="46"/>
-    <w:lsdException w:name="Grid Table 2 Accent 4" w:uiPriority="47"/>
-    <w:lsdException w:name="Grid Table 3 Accent 4" w:uiPriority="48"/>
-    <w:lsdException w:name="Grid Table 4 Accent 4" w:uiPriority="49"/>
-    <w:lsdException w:name="Grid Table 5 Dark Accent 4" w:uiPriority="50"/>
-    <w:lsdException w:name="Grid Table 6 Colorful Accent 4" w:uiPriority="51"/>
-    <w:lsdException w:name="Grid Table 7 Colorful Accent 4" w:uiPriority="52"/>
-    <w:lsdException w:name="Grid Table 1 Light Accent 5" w:uiPriority="46"/>
-    <w:lsdException w:name="Grid Table 2 Accent 5" w:uiPriority="47"/>
-    <w:lsdException w:name="Grid Table 3 Accent 5" w:uiPriority="48"/>
-    <w:lsdException w:name="Grid Table 4 Accent 5" w:uiPriority="49"/>
-    <w:lsdException w:name="Grid Table 5 Dark Accent 5" w:uiPriority="50"/>
-    <w:lsdException w:name="Grid Table 6 Colorful Accent 5" w:uiPriority="51"/>
-    <w:lsdException w:name="Grid Table 7 Colorful Accent 5" w:uiPriority="52"/>
-    <w:lsdException w:name="Grid Table 1 Light Accent 6" w:uiPriority="46"/>
-    <w:lsdException w:name="Grid Table 2 Accent 6" w:uiPriority="47"/>
-    <w:lsdException w:name="Grid Table 3 Accent 6" w:uiPriority="48"/>
-    <w:lsdException w:name="Grid Table 4 Accent 6" w:uiPriority="49"/>
-    <w:lsdException w:name="Grid Table 5 Dark Accent 6" w:uiPriority="50"/>
-    <w:lsdException w:name="Grid Table 6 Colorful Accent 6" w:uiPriority="51"/>
-    <w:lsdException w:name="Grid Table 7 Colorful Accent 6" w:uiPriority="52"/>
-    <w:lsdException w:name="List Table 1 Light" w:uiPriority="46"/>
-    <w:lsdException w:name="List Table 2" w:uiPriority="47"/>
-    <w:lsdException w:name="List Table 3" w:uiPriority="48"/>
-    <w:lsdException w:name="List Table 4" w:uiPriority="49"/>
-    <w:lsdException w:name="List Table 5 Dark" w:uiPriority="50"/>
-    <w:lsdException w:name="List Table 6 Colorful" w:uiPriority="51"/>
-    <w:lsdException w:name="List Table 7 Colorful" w:uiPriority="52"/>
-    <w:lsdException w:name="List Table 1 Light Accent 1" w:uiPriority="46"/>
-    <w:lsdException w:name="List Table 2 Accent 1" w:uiPriority="47"/>
-    <w:lsdException w:name="List Table 3 Accent 1" w:uiPriority="48"/>
-    <w:lsdException w:name="List Table 4 Accent 1" w:uiPriority="49"/>
-    <w:lsdException w:name="List Table 5 Dark Accent 1" w:uiPriority="50"/>
-    <w:lsdException w:name="List Table 6 Colorful Accent 1" w:uiPriority="51"/>
-    <w:lsdException w:name="List Table 7 Colorful Accent 1" w:uiPriority="52"/>
-    <w:lsdException w:name="List Table 1 Light Accent 2" w:uiPriority="46"/>
-    <w:lsdException w:name="List Table 2 Accent 2" w:uiPriority="47"/>
-    <w:lsdException w:name="List Table 3 Accent 2" w:uiPriority="48"/>
-    <w:lsdException w:name="List Table 4 Accent 2" w:uiPriority="49"/>
-    <w:lsdException w:name="List Table 5 Dark Accent 2" w:uiPriority="50"/>
-    <w:lsdException w:name="List Table 6 Colorful Accent 2" w:uiPriority="51"/>
-    <w:lsdException w:name="List Table 7 Colorful Accent 2" w:uiPriority="52"/>
-    <w:lsdException w:name="List Table 1 Light Accent 3" w:uiPriority="46"/>
-    <w:lsdException w:name="List Table 2 Accent 3" w:uiPriority="47"/>
-    <w:lsdException w:name="List Table 3 Accent 3" w:uiPriority="48"/>
-    <w:lsdException w:name="List Table 4 Accent 3" w:uiPriority="49"/>
-    <w:lsdException w:name="List Table 5 Dark Accent 3" w:uiPriority="50"/>
-    <w:lsdException w:name="List Table 6 Colorful Accent 3" w:uiPriority="51"/>
-    <w:lsdException w:name="List Table 7 Colorful Accent 3" w:uiPriority="52"/>
-    <w:lsdException w:name="List Table 1 Light Accent 4" w:uiPriority="46"/>
-    <w:lsdException w:name="List Table 2 Accent 4" w:uiPriority="47"/>
-    <w:lsdException w:name="List Table 3 Accent 4" w:uiPriority="48"/>
-    <w:lsdException w:name="List Table 4 Accent 4" w:uiPriority="49"/>
-    <w:lsdException w:name="List Table 5 Dark Accent 4" w:uiPriority="50"/>
-    <w:lsdException w:name="List Table 6 Colorful Accent 4" w:uiPriority="51"/>
-    <w:lsdException w:name="List Table 7 Colorful Accent 4" w:uiPriority="52"/>
-    <w:lsdException w:name="List Table 1 Light Accent 5" w:uiPriority="46"/>
-    <w:lsdException w:name="List Table 2 Accent 5" w:uiPriority="47"/>
-    <w:lsdException w:name="List Table 3 Accent 5" w:uiPriority="48"/>
-    <w:lsdException w:name="List Table 4 Accent 5" w:uiPriority="49"/>
-    <w:lsdException w:name="List Table 5 Dark Accent 5" w:uiPriority="50"/>
-    <w:lsdException w:name="List Table 6 Colorful Accent 5" w:uiPriority="51"/>
-    <w:lsdException w:name="List Table 7 Colorful Accent 5" w:uiPriority="52"/>
-    <w:lsdException w:name="List Table 1 Light Accent 6" w:uiPriority="46"/>
-    <w:lsdException w:name="List Table 2 Accent 6" w:uiPriority="47"/>
-    <w:lsdException w:name="List Table 3 Accent 6" w:uiPriority="48"/>
-    <w:lsdException w:name="List Table 4 Accent 6" w:uiPriority="49"/>
-    <w:lsdException w:name="List Table 5 Dark Accent 6" w:uiPriority="50"/>
-    <w:lsdException w:name="List Table 6 Colorful Accent 6" w:uiPriority="51"/>
-    <w:lsdException w:name="List Table 7 Colorful Accent 6" w:uiPriority="52"/>
-  </w:latentStyles>
-  <w:style w:type="paragraph" w:default="1" w:styleId="Normal">
-    <w:name w:val="Normal"/>
-    <w:qFormat/>
-  </w:style>
-  <w:style w:type="character" w:default="1" w:styleId="DefaultParagraphFont">
-    <w:name w:val="Default Paragraph Font"/>
-    <w:uiPriority w:val="1"/>
-    <w:semiHidden/>
-    <w:unhideWhenUsed/>
-  </w:style>
-  <w:style w:type="table" w:default="1" w:styleId="TableNormal">
-    <w:name w:val="Normal Table"/>
+  <w:style w:type="character" w:styleId="afd">
+    <w:name w:val="line number"/>
+    <w:basedOn w:val="a0"/>
     <w:uiPriority w:val="99"/>
     <w:semiHidden/>
     <w:unhideWhenUsed/>
-    <w:tblPr>
-      <w:tblInd w:w="0" w:type="dxa"/>
-      <w:tblCellMar>
-        <w:top w:w="0" w:type="dxa"/>
-        <w:left w:w="108" w:type="dxa"/>
-        <w:bottom w:w="0" w:type="dxa"/>
-        <w:right w:w="108" w:type="dxa"/>
-      </w:tblCellMar>
-    </w:tblPr>
-  </w:style>
-  <w:style w:type="numbering" w:default="1" w:styleId="NoList">
-    <w:name w:val="No List"/>
-    <w:uiPriority w:val="99"/>
-    <w:semiHidden/>
-    <w:unhideWhenUsed/>
-  </w:style>
-  <w:style w:type="paragraph" w:customStyle="1" w:styleId="2C5D459DD65A4D47968EE7630AF52803">
-    <w:name w:val="2C5D459DD65A4D47968EE7630AF52803"/>
-    <w:rsid w:val="00783EFE"/>
-  </w:style>
-  <w:style w:type="paragraph" w:customStyle="1" w:styleId="7F5632FCFA484AB08D30601007234FC1">
-    <w:name w:val="7F5632FCFA484AB08D30601007234FC1"/>
-    <w:rsid w:val="00783EFE"/>
-  </w:style>
-  <w:style w:type="paragraph" w:customStyle="1" w:styleId="CAD82022A24642258DCEFFD7F6E9ADFE">
-    <w:name w:val="CAD82022A24642258DCEFFD7F6E9ADFE"/>
-    <w:rsid w:val="00783EFE"/>
+    <w:rsid w:val="00F64AC6"/>
   </w:style>
 </w:styles>
-</file>
-
-<file path=word/glossary/webSettings.xml><?xml version="1.0" encoding="utf-8"?>
-<w:webSettings xmlns:mc="http://schemas.openxmlformats.org/markup-compatibility/2006" xmlns:r="http://schemas.openxmlformats.org/officeDocument/2006/relationships" xmlns:w="http://schemas.openxmlformats.org/wordprocessingml/2006/main" xmlns:w14="http://schemas.microsoft.com/office/word/2010/wordml" xmlns:w15="http://schemas.microsoft.com/office/word/2012/wordml" mc:Ignorable="w14 w15">
-  <w:optimizeForBrowser/>
-  <w:allowPNG/>
-</w:webSettings>
 </file>
 
 <file path=word/theme/theme1.xml><?xml version="1.0" encoding="utf-8"?>
@@ -8706,7 +8450,7 @@
 </file>
 
 <file path=customXml/itemProps1.xml><?xml version="1.0" encoding="utf-8"?>
-<ds:datastoreItem xmlns:ds="http://schemas.openxmlformats.org/officeDocument/2006/customXml" ds:itemID="{39D97BEF-77EC-41A3-902C-D8BF8D0671D7}">
+<ds:datastoreItem xmlns:ds="http://schemas.openxmlformats.org/officeDocument/2006/customXml" ds:itemID="{6629C398-F8E2-49B1-BB35-A27A29DCED42}">
   <ds:schemaRefs>
     <ds:schemaRef ds:uri="http://schemas.openxmlformats.org/officeDocument/2006/bibliography"/>
   </ds:schemaRefs>

</xml_diff>